<commit_message>
Fix typo. Change diagrams to new namings.
</commit_message>
<xml_diff>
--- a/doc/feasibility-study/software-feasibility-study-analisis.docx
+++ b/doc/feasibility-study/software-feasibility-study-analisis.docx
@@ -13,7 +13,7 @@
         <w:t xml:space="preserve"> </w:t>
       </w:r>
       <w:r>
-        <w:t xml:space="preserve">imaginary</w:t>
+        <w:t xml:space="preserve">imagery</w:t>
       </w:r>
       <w:r>
         <w:t xml:space="preserve"> </w:t>
@@ -101,7 +101,7 @@
         <w:pStyle w:val="FirstParagraph"/>
       </w:pPr>
       <w:r>
-        <w:t xml:space="preserve">We need a software for automatically receive imaginary from satellites. We want to track NOAA satellites and receive APT transmissions. Our station is built on Raspberry Pi 4. We connect to this using SSH protocol.</w:t>
+        <w:t xml:space="preserve">We need a software for automatically receive imagery from satellites. We want to track NOAA satellites and receive APT transmissions. Our station is built on Raspberry Pi 4. We connect to this using SSH protocol.</w:t>
       </w:r>
       <w:r>
         <w:br/>

</xml_diff>

<commit_message>
Final editing touches before submission (2020-01-09)
</commit_message>
<xml_diff>
--- a/doc/feasibility-study/software-feasibility-study-analisis.docx
+++ b/doc/feasibility-study/software-feasibility-study-analisis.docx
@@ -1,39 +1,24 @@
 
 <file path=word/document.xml><?xml version="1.0" encoding="utf-8"?>
-<w:document xmlns:w="http://schemas.openxmlformats.org/wordprocessingml/2006/main" xmlns:m="http://schemas.openxmlformats.org/officeDocument/2006/math" xmlns:r="http://schemas.openxmlformats.org/officeDocument/2006/relationships" xmlns:o="urn:schemas-microsoft-com:office:office" xmlns:v="urn:schemas-microsoft-com:vml" xmlns:w10="urn:schemas-microsoft-com:office:word" xmlns:a="http://schemas.openxmlformats.org/drawingml/2006/main" xmlns:pic="http://schemas.openxmlformats.org/drawingml/2006/picture" xmlns:wp="http://schemas.openxmlformats.org/drawingml/2006/wordprocessingDrawing">
+<w:document xmlns:wpc="http://schemas.microsoft.com/office/word/2010/wordprocessingCanvas" xmlns:mc="http://schemas.openxmlformats.org/markup-compatibility/2006" xmlns:o="urn:schemas-microsoft-com:office:office" xmlns:r="http://schemas.openxmlformats.org/officeDocument/2006/relationships" xmlns:m="http://schemas.openxmlformats.org/officeDocument/2006/math" xmlns:v="urn:schemas-microsoft-com:vml" xmlns:wp14="http://schemas.microsoft.com/office/word/2010/wordprocessingDrawing" xmlns:wp="http://schemas.openxmlformats.org/drawingml/2006/wordprocessingDrawing" xmlns:w10="urn:schemas-microsoft-com:office:word" xmlns:w="http://schemas.openxmlformats.org/wordprocessingml/2006/main" xmlns:w14="http://schemas.microsoft.com/office/word/2010/wordml" xmlns:wpg="http://schemas.microsoft.com/office/word/2010/wordprocessingGroup" xmlns:wpi="http://schemas.microsoft.com/office/word/2010/wordprocessingInk" xmlns:wne="http://schemas.microsoft.com/office/word/2006/wordml" xmlns:wps="http://schemas.microsoft.com/office/word/2010/wordprocessingShape" mc:Ignorable="w14 wp14">
   <w:body>
     <w:p>
       <w:pPr>
-        <w:pStyle w:val="Title"/>
-      </w:pPr>
-      <w:r>
-        <w:t xml:space="preserve">Image</w:t>
-      </w:r>
-      <w:r>
-        <w:t xml:space="preserve"> </w:t>
-      </w:r>
-      <w:r>
-        <w:t xml:space="preserve">Reception</w:t>
-      </w:r>
-      <w:r>
-        <w:t xml:space="preserve"> </w:t>
-      </w:r>
-      <w:r>
-        <w:t xml:space="preserve">Automation</w:t>
-      </w:r>
-    </w:p>
-    <w:p>
-      <w:pPr>
-        <w:pStyle w:val="Subtitle"/>
-      </w:pPr>
-      <w:r>
-        <w:t xml:space="preserve">Feasibility</w:t>
-      </w:r>
-      <w:r>
-        <w:t xml:space="preserve"> </w:t>
-      </w:r>
-      <w:r>
-        <w:t xml:space="preserve">study</w:t>
+        <w:pStyle w:val="Tytu"/>
+      </w:pPr>
+      <w:r>
+        <w:t>Image Reception Automation</w:t>
+      </w:r>
+    </w:p>
+    <w:p>
+      <w:pPr>
+        <w:pStyle w:val="Podtytu"/>
+      </w:pPr>
+      <w:r>
+        <w:t xml:space="preserve">Appendix 3: </w:t>
+      </w:r>
+      <w:r>
+        <w:t>Feasibility study</w:t>
       </w:r>
     </w:p>
     <w:p>
@@ -41,13 +26,7 @@
         <w:pStyle w:val="Author"/>
       </w:pPr>
       <w:r>
-        <w:t xml:space="preserve">Sławomir</w:t>
-      </w:r>
-      <w:r>
-        <w:t xml:space="preserve"> </w:t>
-      </w:r>
-      <w:r>
-        <w:t xml:space="preserve">Figiel</w:t>
+        <w:t>Sławomir Figiel</w:t>
       </w:r>
     </w:p>
     <w:p>
@@ -55,13 +34,7 @@
         <w:pStyle w:val="Author"/>
       </w:pPr>
       <w:r>
-        <w:t xml:space="preserve">Tomasz</w:t>
-      </w:r>
-      <w:r>
-        <w:t xml:space="preserve"> </w:t>
-      </w:r>
-      <w:r>
-        <w:t xml:space="preserve">Mrugalski</w:t>
+        <w:t>Tomasz Mrugalski</w:t>
       </w:r>
     </w:p>
     <w:p>
@@ -69,78 +42,78 @@
         <w:pStyle w:val="Author"/>
       </w:pPr>
       <w:r>
-        <w:t xml:space="preserve">Ewelina</w:t>
-      </w:r>
-      <w:r>
-        <w:t xml:space="preserve"> </w:t>
-      </w:r>
-      <w:r>
-        <w:t xml:space="preserve">Omernik</w:t>
-      </w:r>
-    </w:p>
-    <w:p>
-      <w:pPr>
-        <w:pStyle w:val="Date"/>
-      </w:pPr>
-      <w:r>
-        <w:t xml:space="preserve">2019-12-09</w:t>
-      </w:r>
-    </w:p>
-    <w:p>
-      <w:pPr>
-        <w:pStyle w:val="Heading1"/>
-      </w:pPr>
-      <w:bookmarkStart w:id="20" w:name="main-objectives"/>
-      <w:r>
-        <w:t xml:space="preserve">Main objectives</w:t>
-      </w:r>
-      <w:bookmarkEnd w:id="20"/>
+        <w:t>Ewelina Omernik</w:t>
+      </w:r>
+    </w:p>
+    <w:p>
+      <w:pPr>
+        <w:pStyle w:val="Data"/>
+      </w:pPr>
+      <w:r>
+        <w:t>2019-12-09</w:t>
+      </w:r>
+    </w:p>
+    <w:p>
+      <w:pPr>
+        <w:pStyle w:val="Nagwek1"/>
+      </w:pPr>
+      <w:bookmarkStart w:id="0" w:name="main-objectives"/>
+      <w:r>
+        <w:t>Main objectives</w:t>
+      </w:r>
+      <w:bookmarkEnd w:id="0"/>
     </w:p>
     <w:p>
       <w:pPr>
         <w:pStyle w:val="FirstParagraph"/>
       </w:pPr>
       <w:r>
-        <w:t xml:space="preserve">We need a software for automatically receiving imagery from satellites. We want to track NOAA satellites and receive APT transmissions. Our station is built on Raspberry Pi 4. We connect to the ground station using the SSH protocol.</w:t>
+        <w:t>We need a software for automatically receiving imagery from satellites. We want to track NOAA satellites and receive APT transmissions. Our station is built on Raspberry Pi 4. We connect to the ground station using the SSH protocol.</w:t>
       </w:r>
       <w:r>
         <w:br/>
-      </w:r>
-      <w:r>
-        <w:t xml:space="preserve">Software should fetch data about next transition, adjust SDR, manage record the signal, extract picture and save this to specific target location.</w:t>
-      </w:r>
-    </w:p>
-    <w:p>
-      <w:pPr>
-        <w:pStyle w:val="Heading2"/>
-      </w:pPr>
-      <w:bookmarkStart w:id="21" w:name="physical-architecture"/>
-      <w:r>
-        <w:t xml:space="preserve">Physical architecture</w:t>
-      </w:r>
-      <w:bookmarkEnd w:id="21"/>
+        <w:t>Software should fetch d</w:t>
+      </w:r>
+      <w:r>
+        <w:t>ata about next transition, adjust SDR, manage record the signal, extract picture and save this to specific target location.</w:t>
+      </w:r>
+    </w:p>
+    <w:p>
+      <w:pPr>
+        <w:pStyle w:val="Nagwek2"/>
+      </w:pPr>
+      <w:bookmarkStart w:id="1" w:name="physical-architecture"/>
+      <w:r>
+        <w:t>Physical architecture</w:t>
+      </w:r>
+      <w:bookmarkEnd w:id="1"/>
     </w:p>
     <w:p>
       <w:pPr>
         <w:pStyle w:val="FirstParagraph"/>
       </w:pPr>
       <w:r>
+        <w:rPr>
+          <w:noProof/>
+          <w:lang w:val="pl-PL" w:eastAsia="pl-PL"/>
+        </w:rPr>
         <w:drawing>
-          <wp:inline>
+          <wp:inline distT="0" distB="0" distL="0" distR="0">
             <wp:extent cx="5334000" cy="1106311"/>
-            <wp:effectExtent b="0" l="0" r="0" t="0"/>
-            <wp:docPr descr="" title="" id="1" name="Picture"/>
-            <a:graphic>
+            <wp:effectExtent l="0" t="0" r="0" b="0"/>
+            <wp:docPr id="1" name="Picture"/>
+            <wp:cNvGraphicFramePr/>
+            <a:graphic xmlns:a="http://schemas.openxmlformats.org/drawingml/2006/main">
               <a:graphicData uri="http://schemas.openxmlformats.org/drawingml/2006/picture">
-                <pic:pic>
+                <pic:pic xmlns:pic="http://schemas.openxmlformats.org/drawingml/2006/picture">
                   <pic:nvPicPr>
-                    <pic:cNvPr descr="image-1.png" id="0" name="Picture"/>
+                    <pic:cNvPr id="0" name="Picture" descr="image-1.png"/>
                     <pic:cNvPicPr>
-                      <a:picLocks noChangeArrowheads="1" noChangeAspect="1"/>
+                      <a:picLocks noChangeAspect="1" noChangeArrowheads="1"/>
                     </pic:cNvPicPr>
                   </pic:nvPicPr>
                   <pic:blipFill>
-                    <a:blip r:embed="rId22"/>
+                    <a:blip r:embed="rId8"/>
                     <a:stretch>
                       <a:fillRect/>
                     </a:stretch>
@@ -167,147 +140,151 @@
         </w:drawing>
       </w:r>
       <w:r>
-        <w:t xml:space="preserve"> </w:t>
-      </w:r>
-    </w:p>
-    <w:p>
-      <w:pPr>
-        <w:pStyle w:val="Heading2"/>
-      </w:pPr>
-      <w:bookmarkStart w:id="23" w:name="requirements"/>
-      <w:r>
-        <w:t xml:space="preserve">Requirements</w:t>
-      </w:r>
-      <w:bookmarkEnd w:id="23"/>
-    </w:p>
-    <w:p>
-      <w:pPr>
-        <w:pStyle w:val="Heading3"/>
-      </w:pPr>
-      <w:bookmarkStart w:id="24" w:name="functional-requirements"/>
-      <w:r>
-        <w:t xml:space="preserve">Functional requirements</w:t>
-      </w:r>
-      <w:bookmarkEnd w:id="24"/>
+        <w:t> </w:t>
+      </w:r>
+    </w:p>
+    <w:p>
+      <w:pPr>
+        <w:pStyle w:val="Nagwek2"/>
+      </w:pPr>
+      <w:bookmarkStart w:id="2" w:name="requirements"/>
+      <w:r>
+        <w:t>Requirements</w:t>
+      </w:r>
+      <w:bookmarkEnd w:id="2"/>
+    </w:p>
+    <w:p>
+      <w:pPr>
+        <w:pStyle w:val="Nagwek3"/>
+      </w:pPr>
+      <w:bookmarkStart w:id="3" w:name="functional-requirements"/>
+      <w:r>
+        <w:t>Functional requirements</w:t>
+      </w:r>
+      <w:bookmarkEnd w:id="3"/>
     </w:p>
     <w:p>
       <w:pPr>
         <w:pStyle w:val="Compact"/>
         <w:numPr>
-          <w:numId w:val="1001"/>
           <w:ilvl w:val="0"/>
+          <w:numId w:val="2"/>
         </w:numPr>
       </w:pPr>
       <w:r>
-        <w:t xml:space="preserve">Predict satellite transits</w:t>
+        <w:t>Predict satellite transits</w:t>
       </w:r>
     </w:p>
     <w:p>
       <w:pPr>
         <w:pStyle w:val="Compact"/>
         <w:numPr>
-          <w:numId w:val="1001"/>
           <w:ilvl w:val="0"/>
+          <w:numId w:val="2"/>
         </w:numPr>
       </w:pPr>
       <w:r>
-        <w:t xml:space="preserve">Adjust SDR radio</w:t>
+        <w:t>Adjust SDR radio</w:t>
       </w:r>
     </w:p>
     <w:p>
       <w:pPr>
         <w:pStyle w:val="Compact"/>
         <w:numPr>
-          <w:numId w:val="1001"/>
           <w:ilvl w:val="0"/>
+          <w:numId w:val="2"/>
         </w:numPr>
       </w:pPr>
       <w:r>
-        <w:t xml:space="preserve">Recording signals</w:t>
+        <w:t>Recording signals</w:t>
       </w:r>
     </w:p>
     <w:p>
       <w:pPr>
         <w:pStyle w:val="Compact"/>
         <w:numPr>
-          <w:numId w:val="1001"/>
           <w:ilvl w:val="0"/>
+          <w:numId w:val="2"/>
         </w:numPr>
       </w:pPr>
       <w:r>
-        <w:t xml:space="preserve">Extract picture from signal</w:t>
+        <w:t xml:space="preserve">Extract </w:t>
+      </w:r>
+      <w:r>
+        <w:t>picture from signal</w:t>
       </w:r>
     </w:p>
     <w:p>
       <w:pPr>
         <w:pStyle w:val="Compact"/>
         <w:numPr>
-          <w:numId w:val="1001"/>
           <w:ilvl w:val="0"/>
+          <w:numId w:val="2"/>
         </w:numPr>
       </w:pPr>
       <w:r>
-        <w:t xml:space="preserve">Save picture to disk</w:t>
-      </w:r>
-    </w:p>
-    <w:p>
-      <w:pPr>
-        <w:pStyle w:val="Heading3"/>
-      </w:pPr>
-      <w:bookmarkStart w:id="25" w:name="non-functional-requirements"/>
-      <w:r>
-        <w:t xml:space="preserve">Non-functional requirements</w:t>
-      </w:r>
-      <w:bookmarkEnd w:id="25"/>
+        <w:t>Save picture to disk</w:t>
+      </w:r>
+    </w:p>
+    <w:p>
+      <w:pPr>
+        <w:pStyle w:val="Nagwek3"/>
+      </w:pPr>
+      <w:bookmarkStart w:id="4" w:name="non-functional-requirements"/>
+      <w:r>
+        <w:t>Non-functional requirements</w:t>
+      </w:r>
+      <w:bookmarkEnd w:id="4"/>
     </w:p>
     <w:p>
       <w:pPr>
         <w:pStyle w:val="Compact"/>
         <w:numPr>
-          <w:numId w:val="1002"/>
           <w:ilvl w:val="0"/>
+          <w:numId w:val="3"/>
         </w:numPr>
       </w:pPr>
       <w:r>
-        <w:t xml:space="preserve">Automatically receiving</w:t>
+        <w:t>Automatically receiving</w:t>
       </w:r>
     </w:p>
     <w:p>
       <w:pPr>
         <w:pStyle w:val="Compact"/>
         <w:numPr>
-          <w:numId w:val="1002"/>
           <w:ilvl w:val="0"/>
+          <w:numId w:val="3"/>
         </w:numPr>
       </w:pPr>
       <w:r>
-        <w:t xml:space="preserve">Failsafe</w:t>
-      </w:r>
-    </w:p>
-    <w:p>
-      <w:pPr>
-        <w:pStyle w:val="Heading2"/>
-      </w:pPr>
-      <w:bookmarkStart w:id="26" w:name="state-of-art"/>
-      <w:r>
-        <w:t xml:space="preserve">State of art</w:t>
-      </w:r>
-      <w:bookmarkEnd w:id="26"/>
+        <w:t>Failsafe</w:t>
+      </w:r>
+    </w:p>
+    <w:p>
+      <w:pPr>
+        <w:pStyle w:val="Nagwek2"/>
+      </w:pPr>
+      <w:bookmarkStart w:id="5" w:name="state-of-art"/>
+      <w:r>
+        <w:lastRenderedPageBreak/>
+        <w:t>State of art</w:t>
+      </w:r>
+      <w:bookmarkEnd w:id="5"/>
     </w:p>
     <w:p>
       <w:pPr>
         <w:pStyle w:val="Compact"/>
         <w:numPr>
-          <w:numId w:val="1003"/>
           <w:ilvl w:val="0"/>
+          <w:numId w:val="4"/>
         </w:numPr>
       </w:pPr>
-      <w:hyperlink r:id="rId27">
+      <w:hyperlink r:id="rId9">
         <w:r>
           <w:rPr>
-            <w:rStyle w:val="Hyperlink"/>
+            <w:rStyle w:val="Hipercze"/>
           </w:rPr>
-          <w:t xml:space="preserve">raspberry-noaa</w:t>
+          <w:t>raspberry-noaa</w:t>
         </w:r>
       </w:hyperlink>
     </w:p>
@@ -315,50 +292,55 @@
       <w:pPr>
         <w:pStyle w:val="Compact"/>
         <w:numPr>
-          <w:numId w:val="1003"/>
           <w:ilvl w:val="0"/>
+          <w:numId w:val="4"/>
         </w:numPr>
       </w:pPr>
-      <w:hyperlink r:id="rId28">
+      <w:hyperlink r:id="rId10">
         <w:r>
           <w:rPr>
-            <w:rStyle w:val="Hyperlink"/>
+            <w:rStyle w:val="Hipercze"/>
           </w:rPr>
-          <w:t xml:space="preserve">weather-satellites</w:t>
+          <w:t>weather-satellites</w:t>
         </w:r>
       </w:hyperlink>
     </w:p>
     <w:p>
       <w:pPr>
-        <w:pStyle w:val="Heading2"/>
-      </w:pPr>
-      <w:bookmarkStart w:id="29" w:name="software-components"/>
-      <w:r>
-        <w:t xml:space="preserve">Software components</w:t>
-      </w:r>
-      <w:bookmarkEnd w:id="29"/>
+        <w:pStyle w:val="Nagwek2"/>
+      </w:pPr>
+      <w:bookmarkStart w:id="6" w:name="software-components"/>
+      <w:r>
+        <w:t>Software components</w:t>
+      </w:r>
+      <w:bookmarkEnd w:id="6"/>
     </w:p>
     <w:p>
       <w:pPr>
         <w:pStyle w:val="FirstParagraph"/>
       </w:pPr>
       <w:r>
+        <w:rPr>
+          <w:noProof/>
+          <w:lang w:val="pl-PL" w:eastAsia="pl-PL"/>
+        </w:rPr>
         <w:drawing>
-          <wp:inline>
+          <wp:inline distT="0" distB="0" distL="0" distR="0">
             <wp:extent cx="5334000" cy="2259931"/>
-            <wp:effectExtent b="0" l="0" r="0" t="0"/>
-            <wp:docPr descr="" title="" id="1" name="Picture"/>
-            <a:graphic>
+            <wp:effectExtent l="0" t="0" r="0" b="0"/>
+            <wp:docPr id="2" name="Picture"/>
+            <wp:cNvGraphicFramePr/>
+            <a:graphic xmlns:a="http://schemas.openxmlformats.org/drawingml/2006/main">
               <a:graphicData uri="http://schemas.openxmlformats.org/drawingml/2006/picture">
-                <pic:pic>
+                <pic:pic xmlns:pic="http://schemas.openxmlformats.org/drawingml/2006/picture">
                   <pic:nvPicPr>
-                    <pic:cNvPr descr="image-2.png" id="0" name="Picture"/>
+                    <pic:cNvPr id="0" name="Picture" descr="image-2.png"/>
                     <pic:cNvPicPr>
-                      <a:picLocks noChangeArrowheads="1" noChangeAspect="1"/>
+                      <a:picLocks noChangeAspect="1" noChangeArrowheads="1"/>
                     </pic:cNvPicPr>
                   </pic:nvPicPr>
                   <pic:blipFill>
-                    <a:blip r:embed="rId30"/>
+                    <a:blip r:embed="rId11"/>
                     <a:stretch>
                       <a:fillRect/>
                     </a:stretch>
@@ -385,43 +367,41 @@
         </w:drawing>
       </w:r>
       <w:r>
-        <w:t xml:space="preserve"> </w:t>
-      </w:r>
-    </w:p>
-    <w:p>
-      <w:pPr>
-        <w:pStyle w:val="BodyText"/>
-      </w:pPr>
-      <w:r>
-        <w:t xml:space="preserve">I propose that most components should be realized using external command line tools. These tools should be called by a core Python script. This core script may be installed in operating system as SystemD daemon for autostart, work without session and OS-level fail procedure support.</w:t>
+        <w:t> </w:t>
+      </w:r>
+    </w:p>
+    <w:p>
+      <w:pPr>
+        <w:pStyle w:val="Tekstpodstawowy"/>
+      </w:pPr>
+      <w:r>
+        <w:t>I propose that most components should be realized using external command line tools. These tools should be called by a core Python script. This core script may be installed in operating system as SystemD daemon for autostart, work without session and OS-le</w:t>
+      </w:r>
+      <w:r>
+        <w:t>vel fail procedure support.</w:t>
       </w:r>
     </w:p>
     <w:p>
       <w:pPr>
         <w:pStyle w:val="Compact"/>
         <w:numPr>
-          <w:numId w:val="1004"/>
           <w:ilvl w:val="0"/>
+          <w:numId w:val="5"/>
         </w:numPr>
       </w:pPr>
       <w:r>
-        <w:t xml:space="preserve">Prediction - component for calculate next prediction time. It needs actual data about orbits from Internet.</w:t>
+        <w:t>Prediction - component for calculate next prediction time. It needs actual data about orbits from Internet.</w:t>
       </w:r>
       <w:r>
         <w:br/>
-      </w:r>
-      <w:r>
-        <w:t xml:space="preserve">Proposed software: Predict,</w:t>
-      </w:r>
-      <w:r>
-        <w:t xml:space="preserve"> </w:t>
-      </w:r>
-      <w:hyperlink r:id="rId31">
+        <w:t xml:space="preserve">Proposed software: Predict, </w:t>
+      </w:r>
+      <w:hyperlink r:id="rId12">
         <w:r>
           <w:rPr>
-            <w:rStyle w:val="Hyperlink"/>
+            <w:rStyle w:val="Hipercze"/>
           </w:rPr>
-          <w:t xml:space="preserve">others</w:t>
+          <w:t>others</w:t>
         </w:r>
       </w:hyperlink>
     </w:p>
@@ -429,216 +409,235 @@
       <w:pPr>
         <w:pStyle w:val="Compact"/>
         <w:numPr>
-          <w:numId w:val="1004"/>
           <w:ilvl w:val="0"/>
+          <w:numId w:val="5"/>
         </w:numPr>
       </w:pPr>
       <w:r>
-        <w:t xml:space="preserve">Database - store frequencies of tracked satellites. At start it may be realized as dictionary in source code</w:t>
+        <w:t>Da</w:t>
+      </w:r>
+      <w:r>
+        <w:t>tabase - store frequencies of tracked satellites. At start it may be realized as dictionary in source code</w:t>
       </w:r>
     </w:p>
     <w:p>
       <w:pPr>
         <w:pStyle w:val="Compact"/>
         <w:numPr>
-          <w:numId w:val="1004"/>
           <w:ilvl w:val="0"/>
+          <w:numId w:val="5"/>
         </w:numPr>
       </w:pPr>
       <w:r>
-        <w:t xml:space="preserve">Recorder - component for record signal. It should save data in lossless compressed formats.</w:t>
+        <w:t>Recorder - component for record signal. It should save data in lossless compressed formats.</w:t>
       </w:r>
       <w:r>
         <w:br/>
-      </w:r>
-      <w:r>
-        <w:t xml:space="preserve">Proposed software: rtl_fm, GQRX</w:t>
+        <w:t>Proposed software: rtl_fm, GQRX</w:t>
       </w:r>
     </w:p>
     <w:p>
       <w:pPr>
         <w:pStyle w:val="Compact"/>
         <w:numPr>
-          <w:numId w:val="1004"/>
           <w:ilvl w:val="0"/>
+          <w:numId w:val="5"/>
         </w:numPr>
       </w:pPr>
       <w:r>
-        <w:t xml:space="preserve">Scheduler - component for call the record flow on specified time. It may be realized with Python</w:t>
-      </w:r>
-      <w:r>
-        <w:t xml:space="preserve"> </w:t>
-      </w:r>
-      <w:r>
-        <w:t xml:space="preserve">“</w:t>
-      </w:r>
-      <w:r>
-        <w:t xml:space="preserve">sched</w:t>
-      </w:r>
-      <w:r>
-        <w:t xml:space="preserve">”</w:t>
-      </w:r>
-      <w:r>
-        <w:t xml:space="preserve"> </w:t>
-      </w:r>
-      <w:r>
-        <w:t xml:space="preserve">module. It need to contains algorithm to decide which satellite should be tracked when many satellites are visible.</w:t>
+        <w:t>Scheduler - component for</w:t>
+      </w:r>
+      <w:r>
+        <w:t xml:space="preserve"> call the record flow on specified time. It may be realized with Python “sched” module. It need to contains algorithm to decide which satellite should be tracked when many satellites are visible.</w:t>
       </w:r>
     </w:p>
     <w:p>
       <w:pPr>
         <w:pStyle w:val="Compact"/>
         <w:numPr>
-          <w:numId w:val="1004"/>
           <w:ilvl w:val="0"/>
+          <w:numId w:val="5"/>
         </w:numPr>
       </w:pPr>
       <w:r>
-        <w:t xml:space="preserve">Extractor - component for convert recorded signal to graphic data (and text metadata). Probably we will needed preprocess signal before extraction (for example resampling).</w:t>
+        <w:t>Extractor - component for convert recorded signal to graphic</w:t>
+      </w:r>
+      <w:r>
+        <w:t xml:space="preserve"> data (and text metadata). Probably we will needed preprocess signal before extraction (for example resampling).</w:t>
       </w:r>
       <w:r>
         <w:br/>
-      </w:r>
-      <w:r>
-        <w:t xml:space="preserve">Proposed software: sox (resampling), noaa-apt, wxImage</w:t>
-      </w:r>
-    </w:p>
-    <w:p>
-      <w:pPr>
-        <w:pStyle w:val="Heading3"/>
-      </w:pPr>
-      <w:bookmarkStart w:id="32" w:name="possible-issues"/>
-      <w:r>
-        <w:t xml:space="preserve">Possible issues</w:t>
-      </w:r>
-      <w:bookmarkEnd w:id="32"/>
+        <w:t>Proposed software: sox (resampling), noaa-apt, wxImage</w:t>
+      </w:r>
+    </w:p>
+    <w:p>
+      <w:pPr>
+        <w:pStyle w:val="Nagwek3"/>
+      </w:pPr>
+      <w:bookmarkStart w:id="7" w:name="possible-issues"/>
+      <w:r>
+        <w:t>Possible issues</w:t>
+      </w:r>
+      <w:bookmarkEnd w:id="7"/>
     </w:p>
     <w:p>
       <w:pPr>
         <w:pStyle w:val="Compact"/>
         <w:numPr>
-          <w:numId w:val="1005"/>
           <w:ilvl w:val="0"/>
+          <w:numId w:val="6"/>
         </w:numPr>
       </w:pPr>
       <w:r>
-        <w:t xml:space="preserve">Only one process can access to SDR in the same time</w:t>
+        <w:t>Only one process can access to SDR in the same time</w:t>
       </w:r>
     </w:p>
     <w:p>
       <w:pPr>
         <w:pStyle w:val="Compact"/>
         <w:numPr>
-          <w:numId w:val="1005"/>
           <w:ilvl w:val="0"/>
+          <w:numId w:val="6"/>
         </w:numPr>
       </w:pPr>
       <w:r>
-        <w:t xml:space="preserve">Transitions can overlaps</w:t>
+        <w:t>Transitions can over</w:t>
+      </w:r>
+      <w:r>
+        <w:t>laps</w:t>
       </w:r>
     </w:p>
     <w:p>
       <w:pPr>
         <w:pStyle w:val="Compact"/>
         <w:numPr>
-          <w:numId w:val="1005"/>
           <w:ilvl w:val="0"/>
+          <w:numId w:val="6"/>
         </w:numPr>
       </w:pPr>
       <w:r>
-        <w:t xml:space="preserve">We don’t know how long will processing take. Scheduler may call next task before end previous</w:t>
-      </w:r>
+        <w:t>We don’t know how long will processing take. Scheduler may call next task before end previous</w:t>
+      </w:r>
+      <w:bookmarkStart w:id="8" w:name="_GoBack"/>
+      <w:bookmarkEnd w:id="8"/>
     </w:p>
     <w:p>
       <w:pPr>
         <w:pStyle w:val="Compact"/>
         <w:numPr>
-          <w:numId w:val="1005"/>
           <w:ilvl w:val="0"/>
+          <w:numId w:val="6"/>
         </w:numPr>
       </w:pPr>
       <w:r>
-        <w:t xml:space="preserve">SDR device may be busy</w:t>
+        <w:lastRenderedPageBreak/>
+        <w:t>SDR device may be busy</w:t>
       </w:r>
     </w:p>
     <w:p>
       <w:pPr>
         <w:pStyle w:val="Compact"/>
         <w:numPr>
-          <w:numId w:val="1005"/>
           <w:ilvl w:val="0"/>
+          <w:numId w:val="6"/>
         </w:numPr>
       </w:pPr>
       <w:r>
-        <w:t xml:space="preserve">Predictor must to update orbit data periodically from Internet or other source</w:t>
+        <w:t>Predictor must to update orbit data periodically from Internet or other source</w:t>
       </w:r>
     </w:p>
     <w:p>
       <w:pPr>
         <w:pStyle w:val="Compact"/>
         <w:numPr>
-          <w:numId w:val="1005"/>
           <w:ilvl w:val="0"/>
+          <w:numId w:val="6"/>
         </w:numPr>
       </w:pPr>
       <w:r>
-        <w:t xml:space="preserve">Script may be stopped unexpectedly</w:t>
-      </w:r>
-    </w:p>
-    <w:p>
-      <w:pPr>
-        <w:pStyle w:val="Heading2"/>
-      </w:pPr>
-      <w:bookmarkStart w:id="33" w:name="conclusions"/>
-      <w:r>
-        <w:t xml:space="preserve">Conclusions</w:t>
-      </w:r>
-      <w:bookmarkEnd w:id="33"/>
+        <w:t>Script may be stopped unexpectedly</w:t>
+      </w:r>
+    </w:p>
+    <w:p>
+      <w:pPr>
+        <w:pStyle w:val="Nagwek2"/>
+      </w:pPr>
+      <w:bookmarkStart w:id="9" w:name="conclusions"/>
+      <w:r>
+        <w:t>Conclusions</w:t>
+      </w:r>
+      <w:bookmarkEnd w:id="9"/>
     </w:p>
     <w:p>
       <w:pPr>
         <w:pStyle w:val="FirstParagraph"/>
       </w:pPr>
       <w:r>
-        <w:t xml:space="preserve">A lot of possible components are ready and well tested. We need only connect them.</w:t>
+        <w:t>A lot of possible components are ready and well tested. We need only connect them.</w:t>
       </w:r>
       <w:r>
         <w:br/>
-      </w:r>
-      <w:r>
-        <w:t xml:space="preserve">Also exists ready solutions which use the same (or similar) utilities. We can use them too. They include a fancy interface and ready share server, but they may to have a problems with handle fails.</w:t>
-      </w:r>
-    </w:p>
-    <w:p>
-      <w:pPr>
-        <w:pStyle w:val="BodyText"/>
-      </w:pPr>
-      <w:r>
-        <w:t xml:space="preserve">Completing the task is possible. We need max 2 weeks to do it.</w:t>
-      </w:r>
-    </w:p>
-    <w:sectPr/>
+        <w:t>Also exists ready solutions which use the same (or similar) utilities. We can use them too. They include a fancy interface and ready share server, but they may to have a pro</w:t>
+      </w:r>
+      <w:r>
+        <w:t>blems with handle fails.</w:t>
+      </w:r>
+    </w:p>
+    <w:p>
+      <w:pPr>
+        <w:pStyle w:val="Tekstpodstawowy"/>
+      </w:pPr>
+      <w:r>
+        <w:t>Completing the task is possible. We need max 2 weeks to do it.</w:t>
+      </w:r>
+    </w:p>
+    <w:sectPr>
+      <w:pgSz w:w="12240" w:h="15840"/>
+      <w:pgMar w:top="1417" w:right="1417" w:bottom="1417" w:left="1417" w:header="708" w:footer="708" w:gutter="0"/>
+      <w:cols w:space="708"/>
+    </w:sectPr>
   </w:body>
 </w:document>
 </file>
 
-<file path=word/comments.xml><?xml version="1.0" encoding="utf-8"?>
-<w:comments xmlns:w="http://schemas.openxmlformats.org/wordprocessingml/2006/main" xmlns:m="http://schemas.openxmlformats.org/officeDocument/2006/math" xmlns:r="http://schemas.openxmlformats.org/officeDocument/2006/relationships" xmlns:o="urn:schemas-microsoft-com:office:office" xmlns:v="urn:schemas-microsoft-com:vml" xmlns:w10="urn:schemas-microsoft-com:office:word" xmlns:a="http://schemas.openxmlformats.org/drawingml/2006/main" xmlns:pic="http://schemas.openxmlformats.org/drawingml/2006/picture" xmlns:wp="http://schemas.openxmlformats.org/drawingml/2006/wordprocessingDrawing"/>
+<file path=word/endnotes.xml><?xml version="1.0" encoding="utf-8"?>
+<w:endnotes xmlns:wpc="http://schemas.microsoft.com/office/word/2010/wordprocessingCanvas" xmlns:mc="http://schemas.openxmlformats.org/markup-compatibility/2006" xmlns:o="urn:schemas-microsoft-com:office:office" xmlns:r="http://schemas.openxmlformats.org/officeDocument/2006/relationships" xmlns:m="http://schemas.openxmlformats.org/officeDocument/2006/math" xmlns:v="urn:schemas-microsoft-com:vml" xmlns:wp14="http://schemas.microsoft.com/office/word/2010/wordprocessingDrawing" xmlns:wp="http://schemas.openxmlformats.org/drawingml/2006/wordprocessingDrawing" xmlns:w10="urn:schemas-microsoft-com:office:word" xmlns:w="http://schemas.openxmlformats.org/wordprocessingml/2006/main" xmlns:w14="http://schemas.microsoft.com/office/word/2010/wordml" xmlns:wpg="http://schemas.microsoft.com/office/word/2010/wordprocessingGroup" xmlns:wpi="http://schemas.microsoft.com/office/word/2010/wordprocessingInk" xmlns:wne="http://schemas.microsoft.com/office/word/2006/wordml" xmlns:wps="http://schemas.microsoft.com/office/word/2010/wordprocessingShape" mc:Ignorable="w14 wp14">
+  <w:endnote w:type="separator" w:id="-1">
+    <w:p>
+      <w:pPr>
+        <w:spacing w:after="0"/>
+      </w:pPr>
+      <w:r>
+        <w:separator/>
+      </w:r>
+    </w:p>
+  </w:endnote>
+  <w:endnote w:type="continuationSeparator" w:id="0">
+    <w:p>
+      <w:pPr>
+        <w:spacing w:after="0"/>
+      </w:pPr>
+      <w:r>
+        <w:continuationSeparator/>
+      </w:r>
+    </w:p>
+  </w:endnote>
+</w:endnotes>
 </file>
 
 <file path=word/footnotes.xml><?xml version="1.0" encoding="utf-8"?>
-<w:footnotes xmlns:w="http://schemas.openxmlformats.org/wordprocessingml/2006/main" xmlns:m="http://schemas.openxmlformats.org/officeDocument/2006/math" xmlns:r="http://schemas.openxmlformats.org/officeDocument/2006/relationships" xmlns:o="urn:schemas-microsoft-com:office:office" xmlns:v="urn:schemas-microsoft-com:vml" xmlns:w10="urn:schemas-microsoft-com:office:word" xmlns:a="http://schemas.openxmlformats.org/drawingml/2006/main" xmlns:pic="http://schemas.openxmlformats.org/drawingml/2006/picture" xmlns:wp="http://schemas.openxmlformats.org/drawingml/2006/wordprocessingDrawing">
+<w:footnotes xmlns:wpc="http://schemas.microsoft.com/office/word/2010/wordprocessingCanvas" xmlns:mc="http://schemas.openxmlformats.org/markup-compatibility/2006" xmlns:o="urn:schemas-microsoft-com:office:office" xmlns:r="http://schemas.openxmlformats.org/officeDocument/2006/relationships" xmlns:m="http://schemas.openxmlformats.org/officeDocument/2006/math" xmlns:v="urn:schemas-microsoft-com:vml" xmlns:wp14="http://schemas.microsoft.com/office/word/2010/wordprocessingDrawing" xmlns:wp="http://schemas.openxmlformats.org/drawingml/2006/wordprocessingDrawing" xmlns:w10="urn:schemas-microsoft-com:office:word" xmlns:w="http://schemas.openxmlformats.org/wordprocessingml/2006/main" xmlns:w14="http://schemas.microsoft.com/office/word/2010/wordml" xmlns:wpg="http://schemas.microsoft.com/office/word/2010/wordprocessingGroup" xmlns:wpi="http://schemas.microsoft.com/office/word/2010/wordprocessingInk" xmlns:wne="http://schemas.microsoft.com/office/word/2006/wordml" xmlns:wps="http://schemas.microsoft.com/office/word/2010/wordprocessingShape" mc:Ignorable="w14 wp14">
+  <w:footnote w:type="separator" w:id="-1">
+    <w:p>
+      <w:r>
+        <w:separator/>
+      </w:r>
+    </w:p>
+  </w:footnote>
   <w:footnote w:type="continuationSeparator" w:id="0">
     <w:p>
       <w:r>
         <w:continuationSeparator/>
-      </w:r>
-    </w:p>
-  </w:footnote>
-  <w:footnote w:type="separator" w:id="-1">
-    <w:p>
-      <w:r>
-        <w:separator/>
       </w:r>
     </w:p>
   </w:footnote>
@@ -646,113 +645,11 @@
 </file>
 
 <file path=word/numbering.xml><?xml version="1.0" encoding="utf-8"?>
-<w:numbering xmlns:w="http://schemas.openxmlformats.org/wordprocessingml/2006/main">
-  <w:abstractNum w:abstractNumId="990">
-    <w:nsid w:val="2c1ae401"/>
+<w:numbering xmlns:wpc="http://schemas.microsoft.com/office/word/2010/wordprocessingCanvas" xmlns:mc="http://schemas.openxmlformats.org/markup-compatibility/2006" xmlns:o="urn:schemas-microsoft-com:office:office" xmlns:r="http://schemas.openxmlformats.org/officeDocument/2006/relationships" xmlns:m="http://schemas.openxmlformats.org/officeDocument/2006/math" xmlns:v="urn:schemas-microsoft-com:vml" xmlns:wp14="http://schemas.microsoft.com/office/word/2010/wordprocessingDrawing" xmlns:wp="http://schemas.openxmlformats.org/drawingml/2006/wordprocessingDrawing" xmlns:w10="urn:schemas-microsoft-com:office:word" xmlns:w="http://schemas.openxmlformats.org/wordprocessingml/2006/main" xmlns:w14="http://schemas.microsoft.com/office/word/2010/wordml" xmlns:wpg="http://schemas.microsoft.com/office/word/2010/wordprocessingGroup" xmlns:wpi="http://schemas.microsoft.com/office/word/2010/wordprocessingInk" xmlns:wne="http://schemas.microsoft.com/office/word/2006/wordml" xmlns:wps="http://schemas.microsoft.com/office/word/2010/wordprocessingShape" mc:Ignorable="w14 wp14">
+  <w:abstractNum w:abstractNumId="0">
+    <w:nsid w:val="EA454B4C"/>
     <w:multiLevelType w:val="multilevel"/>
-    <w:lvl w:ilvl="0">
-      <w:numFmt w:val="bullet"/>
-      <w:lvlText w:val=" "/>
-      <w:lvlJc w:val="left"/>
-      <w:pPr>
-        <w:tabs>
-          <w:tab w:val="num" w:pos="0"/>
-        </w:tabs>
-        <w:ind w:left="480" w:hanging="480"/>
-      </w:pPr>
-    </w:lvl>
-    <w:lvl w:ilvl="1">
-      <w:numFmt w:val="bullet"/>
-      <w:lvlText w:val=" "/>
-      <w:lvlJc w:val="left"/>
-      <w:pPr>
-        <w:tabs>
-          <w:tab w:val="num" w:pos="720"/>
-        </w:tabs>
-        <w:ind w:left="1200" w:hanging="480"/>
-      </w:pPr>
-    </w:lvl>
-    <w:lvl w:ilvl="2">
-      <w:numFmt w:val="bullet"/>
-      <w:lvlText w:val=" "/>
-      <w:lvlJc w:val="left"/>
-      <w:pPr>
-        <w:tabs>
-          <w:tab w:val="num" w:pos="1440"/>
-        </w:tabs>
-        <w:ind w:left="1920" w:hanging="480"/>
-      </w:pPr>
-    </w:lvl>
-    <w:lvl w:ilvl="3">
-      <w:numFmt w:val="bullet"/>
-      <w:lvlText w:val=" "/>
-      <w:lvlJc w:val="left"/>
-      <w:pPr>
-        <w:tabs>
-          <w:tab w:val="num" w:pos="2160"/>
-        </w:tabs>
-        <w:ind w:left="2640" w:hanging="480"/>
-      </w:pPr>
-    </w:lvl>
-    <w:lvl w:ilvl="4">
-      <w:numFmt w:val="bullet"/>
-      <w:lvlText w:val=" "/>
-      <w:lvlJc w:val="left"/>
-      <w:pPr>
-        <w:tabs>
-          <w:tab w:val="num" w:pos="2880"/>
-        </w:tabs>
-        <w:ind w:left="3360" w:hanging="480"/>
-      </w:pPr>
-    </w:lvl>
-    <w:lvl w:ilvl="5">
-      <w:numFmt w:val="bullet"/>
-      <w:lvlText w:val=" "/>
-      <w:lvlJc w:val="left"/>
-      <w:pPr>
-        <w:tabs>
-          <w:tab w:val="num" w:pos="3600"/>
-        </w:tabs>
-        <w:ind w:left="4080" w:hanging="480"/>
-      </w:pPr>
-    </w:lvl>
-    <w:lvl w:ilvl="6">
-      <w:numFmt w:val="bullet"/>
-      <w:lvlText w:val=" "/>
-      <w:lvlJc w:val="left"/>
-      <w:pPr>
-        <w:tabs>
-          <w:tab w:val="num" w:pos="4320"/>
-        </w:tabs>
-        <w:ind w:left="4800" w:hanging="480"/>
-      </w:pPr>
-    </w:lvl>
-    <w:lvl w:ilvl="7">
-      <w:numFmt w:val="bullet"/>
-      <w:lvlText w:val=" "/>
-      <w:lvlJc w:val="left"/>
-      <w:pPr>
-        <w:tabs>
-          <w:tab w:val="num" w:pos="5040"/>
-        </w:tabs>
-        <w:ind w:left="5520" w:hanging="480"/>
-      </w:pPr>
-    </w:lvl>
-    <w:lvl w:ilvl="8">
-      <w:numFmt w:val="bullet"/>
-      <w:lvlText w:val=" "/>
-      <w:lvlJc w:val="left"/>
-      <w:pPr>
-        <w:tabs>
-          <w:tab w:val="num" w:pos="5760"/>
-        </w:tabs>
-        <w:ind w:left="6240" w:hanging="480"/>
-      </w:pPr>
-    </w:lvl>
-  </w:abstractNum>
-  <w:abstractNum w:abstractNumId="99411">
-    <w:nsid w:val="ea454b4c"/>
-    <w:multiLevelType w:val="multilevel"/>
+    <w:tmpl w:val="202CB720"/>
     <w:lvl w:ilvl="0">
       <w:start w:val="1"/>
       <w:numFmt w:val="decimal"/>
@@ -862,9 +759,114 @@
       </w:pPr>
     </w:lvl>
   </w:abstractNum>
-  <w:abstractNum w:abstractNumId="991">
-    <w:nsid w:val="71315dca"/>
+  <w:abstractNum w:abstractNumId="1">
+    <w:nsid w:val="2C1AE401"/>
     <w:multiLevelType w:val="multilevel"/>
+    <w:tmpl w:val="8DFA1522"/>
+    <w:lvl w:ilvl="0">
+      <w:numFmt w:val="bullet"/>
+      <w:lvlText w:val=" "/>
+      <w:lvlJc w:val="left"/>
+      <w:pPr>
+        <w:tabs>
+          <w:tab w:val="num" w:pos="0"/>
+        </w:tabs>
+        <w:ind w:left="480" w:hanging="480"/>
+      </w:pPr>
+    </w:lvl>
+    <w:lvl w:ilvl="1">
+      <w:numFmt w:val="bullet"/>
+      <w:lvlText w:val=" "/>
+      <w:lvlJc w:val="left"/>
+      <w:pPr>
+        <w:tabs>
+          <w:tab w:val="num" w:pos="720"/>
+        </w:tabs>
+        <w:ind w:left="1200" w:hanging="480"/>
+      </w:pPr>
+    </w:lvl>
+    <w:lvl w:ilvl="2">
+      <w:numFmt w:val="bullet"/>
+      <w:lvlText w:val=" "/>
+      <w:lvlJc w:val="left"/>
+      <w:pPr>
+        <w:tabs>
+          <w:tab w:val="num" w:pos="1440"/>
+        </w:tabs>
+        <w:ind w:left="1920" w:hanging="480"/>
+      </w:pPr>
+    </w:lvl>
+    <w:lvl w:ilvl="3">
+      <w:numFmt w:val="bullet"/>
+      <w:lvlText w:val=" "/>
+      <w:lvlJc w:val="left"/>
+      <w:pPr>
+        <w:tabs>
+          <w:tab w:val="num" w:pos="2160"/>
+        </w:tabs>
+        <w:ind w:left="2640" w:hanging="480"/>
+      </w:pPr>
+    </w:lvl>
+    <w:lvl w:ilvl="4">
+      <w:numFmt w:val="bullet"/>
+      <w:lvlText w:val=" "/>
+      <w:lvlJc w:val="left"/>
+      <w:pPr>
+        <w:tabs>
+          <w:tab w:val="num" w:pos="2880"/>
+        </w:tabs>
+        <w:ind w:left="3360" w:hanging="480"/>
+      </w:pPr>
+    </w:lvl>
+    <w:lvl w:ilvl="5">
+      <w:numFmt w:val="bullet"/>
+      <w:lvlText w:val=" "/>
+      <w:lvlJc w:val="left"/>
+      <w:pPr>
+        <w:tabs>
+          <w:tab w:val="num" w:pos="3600"/>
+        </w:tabs>
+        <w:ind w:left="4080" w:hanging="480"/>
+      </w:pPr>
+    </w:lvl>
+    <w:lvl w:ilvl="6">
+      <w:numFmt w:val="bullet"/>
+      <w:lvlText w:val=" "/>
+      <w:lvlJc w:val="left"/>
+      <w:pPr>
+        <w:tabs>
+          <w:tab w:val="num" w:pos="4320"/>
+        </w:tabs>
+        <w:ind w:left="4800" w:hanging="480"/>
+      </w:pPr>
+    </w:lvl>
+    <w:lvl w:ilvl="7">
+      <w:numFmt w:val="bullet"/>
+      <w:lvlText w:val=" "/>
+      <w:lvlJc w:val="left"/>
+      <w:pPr>
+        <w:tabs>
+          <w:tab w:val="num" w:pos="5040"/>
+        </w:tabs>
+        <w:ind w:left="5520" w:hanging="480"/>
+      </w:pPr>
+    </w:lvl>
+    <w:lvl w:ilvl="8">
+      <w:numFmt w:val="bullet"/>
+      <w:lvlText w:val=" "/>
+      <w:lvlJc w:val="left"/>
+      <w:pPr>
+        <w:tabs>
+          <w:tab w:val="num" w:pos="5760"/>
+        </w:tabs>
+        <w:ind w:left="6240" w:hanging="480"/>
+      </w:pPr>
+    </w:lvl>
+  </w:abstractNum>
+  <w:abstractNum w:abstractNumId="2">
+    <w:nsid w:val="71315DCA"/>
+    <w:multiLevelType w:val="multilevel"/>
+    <w:tmpl w:val="E91EB788"/>
     <w:lvl w:ilvl="0">
       <w:numFmt w:val="bullet"/>
       <w:lvlText w:val="•"/>
@@ -965,11 +967,11 @@
       </w:pPr>
     </w:lvl>
   </w:abstractNum>
-  <w:num w:numId="1000">
-    <w:abstractNumId w:val="990"/>
+  <w:num w:numId="1">
+    <w:abstractNumId w:val="1"/>
   </w:num>
-  <w:num w:numId="1001">
-    <w:abstractNumId w:val="99411"/>
+  <w:num w:numId="2">
+    <w:abstractNumId w:val="0"/>
     <w:lvlOverride w:ilvl="0">
       <w:startOverride w:val="1"/>
     </w:lvlOverride>
@@ -998,8 +1000,8 @@
       <w:startOverride w:val="1"/>
     </w:lvlOverride>
   </w:num>
-  <w:num w:numId="1002">
-    <w:abstractNumId w:val="99411"/>
+  <w:num w:numId="3">
+    <w:abstractNumId w:val="0"/>
     <w:lvlOverride w:ilvl="0">
       <w:startOverride w:val="1"/>
     </w:lvlOverride>
@@ -1028,11 +1030,11 @@
       <w:startOverride w:val="1"/>
     </w:lvlOverride>
   </w:num>
-  <w:num w:numId="1003">
-    <w:abstractNumId w:val="991"/>
+  <w:num w:numId="4">
+    <w:abstractNumId w:val="2"/>
   </w:num>
-  <w:num w:numId="1004">
-    <w:abstractNumId w:val="99411"/>
+  <w:num w:numId="5">
+    <w:abstractNumId w:val="0"/>
     <w:lvlOverride w:ilvl="0">
       <w:startOverride w:val="1"/>
     </w:lvlOverride>
@@ -1061,8 +1063,8 @@
       <w:startOverride w:val="1"/>
     </w:lvlOverride>
   </w:num>
-  <w:num w:numId="1005">
-    <w:abstractNumId w:val="99411"/>
+  <w:num w:numId="6">
+    <w:abstractNumId w:val="0"/>
     <w:lvlOverride w:ilvl="0">
       <w:startOverride w:val="1"/>
     </w:lvlOverride>
@@ -1095,7 +1097,7 @@
 </file>
 
 <file path=word/styles.xml><?xml version="1.0" encoding="utf-8"?>
-<w:styles xmlns:r="http://schemas.openxmlformats.org/officeDocument/2006/relationships" xmlns:w="http://schemas.openxmlformats.org/wordprocessingml/2006/main">
+<w:styles xmlns:mc="http://schemas.openxmlformats.org/markup-compatibility/2006" xmlns:r="http://schemas.openxmlformats.org/officeDocument/2006/relationships" xmlns:w="http://schemas.openxmlformats.org/wordprocessingml/2006/main" xmlns:w14="http://schemas.microsoft.com/office/word/2010/wordml" mc:Ignorable="w14">
   <w:docDefaults>
     <w:rPrDefault>
       <w:rPr>
@@ -1111,117 +1113,15 @@
       </w:pPr>
     </w:pPrDefault>
   </w:docDefaults>
-  <w:latentStyles w:defLockedState="0" w:defUIPriority="0" w:defSemiHidden="0" w:defUnhideWhenUsed="0" w:defQFormat="0" w:count="276"/>
-  <w:style w:type="paragraph" w:default="1" w:styleId="Normal">
+  <w:latentStyles w:defLockedState="0" w:defUIPriority="0" w:defSemiHidden="0" w:defUnhideWhenUsed="0" w:defQFormat="0" w:count="267"/>
+  <w:style w:type="paragraph" w:default="1" w:styleId="Normalny">
     <w:name w:val="Normal"/>
     <w:qFormat/>
   </w:style>
-  <w:style w:type="paragraph" w:styleId="BodyText">
-    <w:name w:val="Body Text"/>
-    <w:basedOn w:val="Normal"/>
-    <w:link w:val="BodyTextChar"/>
-    <w:pPr>
-      <w:spacing w:before="180" w:after="180"/>
-    </w:pPr>
-    <w:qFormat/>
-  </w:style>
-  <w:style w:type="paragraph" w:customStyle="1" w:styleId="FirstParagraph">
-    <w:name w:val="First Paragraph"/>
-    <w:basedOn w:val="BodyText"/>
-    <w:next w:val="BodyText"/>
-    <w:qFormat/>
-  </w:style>
-  <w:style w:type="paragraph" w:customStyle="1" w:styleId="Compact">
-    <w:name w:val="Compact"/>
-    <w:basedOn w:val="BodyText"/>
-    <w:qFormat/>
-    <w:pPr>
-      <w:spacing w:before="36" w:after="36"/>
-    </w:pPr>
-  </w:style>
-  <w:style w:type="paragraph" w:styleId="Title">
-    <w:name w:val="Title"/>
-    <w:basedOn w:val="Normal"/>
-    <w:next w:val="BodyText"/>
-    <w:qFormat/>
-    <w:pPr>
-      <w:keepNext/>
-      <w:keepLines/>
-      <w:spacing w:before="480" w:after="240"/>
-      <w:jc w:val="center"/>
-    </w:pPr>
-    <w:rPr>
-      <w:rFonts w:asciiTheme="majorHAnsi" w:eastAsiaTheme="majorEastAsia" w:hAnsiTheme="majorHAnsi" w:cstheme="majorBidi"/>
-      <w:b/>
-      <w:bCs/>
-      <w:color w:val="345A8A" w:themeColor="accent1" w:themeShade="B5"/>
-      <w:sz w:val="36"/>
-      <w:szCs w:val="36"/>
-    </w:rPr>
-  </w:style>
-  <w:style w:type="paragraph" w:styleId="Subtitle">
-    <w:name w:val="Subtitle"/>
-    <w:basedOn w:val="Title"/>
-    <w:next w:val="BodyText"/>
-    <w:qFormat/>
-    <w:pPr>
-      <w:keepNext/>
-      <w:keepLines/>
-      <w:spacing w:before="240" w:after="240"/>
-      <w:jc w:val="center"/>
-    </w:pPr>
-    <w:rPr>
-      <w:sz w:val="30"/>
-      <w:szCs w:val="30"/>
-    </w:rPr>
-  </w:style>
-  <w:style w:type="paragraph" w:customStyle="1" w:styleId="Author">
-    <w:name w:val="Author"/>
-    <w:next w:val="BodyText"/>
-    <w:qFormat/>
-    <w:pPr>
-      <w:keepNext/>
-      <w:keepLines/>
-      <w:jc w:val="center"/>
-    </w:pPr>
-  </w:style>
-  <w:style w:type="paragraph" w:styleId="Date">
-    <w:name w:val="Date"/>
-    <w:next w:val="BodyText"/>
-    <w:qFormat/>
-    <w:pPr>
-      <w:keepNext/>
-      <w:keepLines/>
-      <w:jc w:val="center"/>
-    </w:pPr>
-  </w:style>
-  <w:style w:type="paragraph" w:customStyle="1" w:styleId="Abstract">
-    <w:name w:val="Abstract"/>
-    <w:basedOn w:val="Normal"/>
-    <w:next w:val="BodyText"/>
-    <w:qFormat/>
-    <w:pPr>
-      <w:keepNext/>
-      <w:keepLines/>
-      <w:spacing w:before="300" w:after="300"/>
-    </w:pPr>
-    <w:rPr>
-      <w:sz w:val="20"/>
-      <w:szCs w:val="20"/>
-    </w:rPr>
-  </w:style>
-  <w:style w:type="paragraph" w:styleId="Bibliography">
-    <w:name w:val="Bibliography"/>
-    <w:basedOn w:val="Normal"/>
-    <w:next w:val="Bibliography"/>
-    <w:qFormat/>
-    <w:pPr/>
-    <w:rPr/>
-  </w:style>
-  <w:style w:type="paragraph" w:styleId="Heading1">
-    <w:name w:val="Heading 1"/>
-    <w:basedOn w:val="Normal"/>
-    <w:next w:val="BodyText"/>
+  <w:style w:type="paragraph" w:styleId="Nagwek1">
+    <w:name w:val="heading 1"/>
+    <w:basedOn w:val="Normalny"/>
+    <w:next w:val="Tekstpodstawowy"/>
     <w:uiPriority w:val="9"/>
     <w:qFormat/>
     <w:pPr>
@@ -1239,10 +1139,10 @@
       <w:szCs w:val="32"/>
     </w:rPr>
   </w:style>
-  <w:style w:type="paragraph" w:styleId="Heading2">
-    <w:name w:val="Heading 2"/>
-    <w:basedOn w:val="Normal"/>
-    <w:next w:val="BodyText"/>
+  <w:style w:type="paragraph" w:styleId="Nagwek2">
+    <w:name w:val="heading 2"/>
+    <w:basedOn w:val="Normalny"/>
+    <w:next w:val="Tekstpodstawowy"/>
     <w:uiPriority w:val="9"/>
     <w:unhideWhenUsed/>
     <w:qFormat/>
@@ -1261,10 +1161,10 @@
       <w:szCs w:val="32"/>
     </w:rPr>
   </w:style>
-  <w:style w:type="paragraph" w:styleId="Heading3">
-    <w:name w:val="Heading 3"/>
-    <w:basedOn w:val="Normal"/>
-    <w:next w:val="BodyText"/>
+  <w:style w:type="paragraph" w:styleId="Nagwek3">
+    <w:name w:val="heading 3"/>
+    <w:basedOn w:val="Normalny"/>
+    <w:next w:val="Tekstpodstawowy"/>
     <w:uiPriority w:val="9"/>
     <w:unhideWhenUsed/>
     <w:qFormat/>
@@ -1283,10 +1183,10 @@
       <w:szCs w:val="28"/>
     </w:rPr>
   </w:style>
-  <w:style w:type="paragraph" w:styleId="Heading4">
-    <w:name w:val="Heading 4"/>
-    <w:basedOn w:val="Normal"/>
-    <w:next w:val="BodyText"/>
+  <w:style w:type="paragraph" w:styleId="Nagwek4">
+    <w:name w:val="heading 4"/>
+    <w:basedOn w:val="Normalny"/>
+    <w:next w:val="Tekstpodstawowy"/>
     <w:uiPriority w:val="9"/>
     <w:unhideWhenUsed/>
     <w:qFormat/>
@@ -1301,14 +1201,12 @@
       <w:b/>
       <w:bCs/>
       <w:color w:val="4F81BD" w:themeColor="accent1"/>
-      <w:sz w:val="24"/>
-      <w:szCs w:val="24"/>
-    </w:rPr>
-  </w:style>
-  <w:style w:type="paragraph" w:styleId="Heading5">
-    <w:name w:val="Heading 5"/>
-    <w:basedOn w:val="Normal"/>
-    <w:next w:val="BodyText"/>
+    </w:rPr>
+  </w:style>
+  <w:style w:type="paragraph" w:styleId="Nagwek5">
+    <w:name w:val="heading 5"/>
+    <w:basedOn w:val="Normalny"/>
+    <w:next w:val="Tekstpodstawowy"/>
     <w:uiPriority w:val="9"/>
     <w:unhideWhenUsed/>
     <w:qFormat/>
@@ -1323,14 +1221,12 @@
       <w:i/>
       <w:iCs/>
       <w:color w:val="4F81BD" w:themeColor="accent1"/>
-      <w:sz w:val="24"/>
-      <w:szCs w:val="24"/>
-    </w:rPr>
-  </w:style>
-  <w:style w:type="paragraph" w:styleId="Heading6">
-    <w:name w:val="Heading 6"/>
-    <w:basedOn w:val="Normal"/>
-    <w:next w:val="BodyText"/>
+    </w:rPr>
+  </w:style>
+  <w:style w:type="paragraph" w:styleId="Nagwek6">
+    <w:name w:val="heading 6"/>
+    <w:basedOn w:val="Normalny"/>
+    <w:next w:val="Tekstpodstawowy"/>
     <w:uiPriority w:val="9"/>
     <w:unhideWhenUsed/>
     <w:qFormat/>
@@ -1343,14 +1239,12 @@
     <w:rPr>
       <w:rFonts w:asciiTheme="majorHAnsi" w:eastAsiaTheme="majorEastAsia" w:hAnsiTheme="majorHAnsi" w:cstheme="majorBidi"/>
       <w:color w:val="4F81BD" w:themeColor="accent1"/>
-      <w:sz w:val="24"/>
-      <w:szCs w:val="24"/>
-    </w:rPr>
-  </w:style>
-  <w:style w:type="paragraph" w:styleId="Heading7">
-    <w:name w:val="Heading 7"/>
-    <w:basedOn w:val="Normal"/>
-    <w:next w:val="BodyText"/>
+    </w:rPr>
+  </w:style>
+  <w:style w:type="paragraph" w:styleId="Nagwek7">
+    <w:name w:val="heading 7"/>
+    <w:basedOn w:val="Normalny"/>
+    <w:next w:val="Tekstpodstawowy"/>
     <w:uiPriority w:val="9"/>
     <w:unhideWhenUsed/>
     <w:qFormat/>
@@ -1363,14 +1257,12 @@
     <w:rPr>
       <w:rFonts w:asciiTheme="majorHAnsi" w:eastAsiaTheme="majorEastAsia" w:hAnsiTheme="majorHAnsi" w:cstheme="majorBidi"/>
       <w:color w:val="4F81BD" w:themeColor="accent1"/>
-      <w:sz w:val="24"/>
-      <w:szCs w:val="24"/>
-    </w:rPr>
-  </w:style>
-  <w:style w:type="paragraph" w:styleId="Heading8">
-    <w:name w:val="Heading 8"/>
-    <w:basedOn w:val="Normal"/>
-    <w:next w:val="BodyText"/>
+    </w:rPr>
+  </w:style>
+  <w:style w:type="paragraph" w:styleId="Nagwek8">
+    <w:name w:val="heading 8"/>
+    <w:basedOn w:val="Normalny"/>
+    <w:next w:val="Tekstpodstawowy"/>
     <w:uiPriority w:val="9"/>
     <w:unhideWhenUsed/>
     <w:qFormat/>
@@ -1383,14 +1275,12 @@
     <w:rPr>
       <w:rFonts w:asciiTheme="majorHAnsi" w:eastAsiaTheme="majorEastAsia" w:hAnsiTheme="majorHAnsi" w:cstheme="majorBidi"/>
       <w:color w:val="4F81BD" w:themeColor="accent1"/>
-      <w:sz w:val="24"/>
-      <w:szCs w:val="24"/>
-    </w:rPr>
-  </w:style>
-  <w:style w:type="paragraph" w:styleId="Heading9">
-    <w:name w:val="Heading 9"/>
-    <w:basedOn w:val="Normal"/>
-    <w:next w:val="BodyText"/>
+    </w:rPr>
+  </w:style>
+  <w:style w:type="paragraph" w:styleId="Nagwek9">
+    <w:name w:val="heading 9"/>
+    <w:basedOn w:val="Normalny"/>
+    <w:next w:val="Tekstpodstawowy"/>
     <w:uiPriority w:val="9"/>
     <w:unhideWhenUsed/>
     <w:qFormat/>
@@ -1403,20 +1293,139 @@
     <w:rPr>
       <w:rFonts w:asciiTheme="majorHAnsi" w:eastAsiaTheme="majorEastAsia" w:hAnsiTheme="majorHAnsi" w:cstheme="majorBidi"/>
       <w:color w:val="4F81BD" w:themeColor="accent1"/>
-      <w:sz w:val="24"/>
-      <w:szCs w:val="24"/>
-    </w:rPr>
-  </w:style>
-  <w:style w:type="paragraph" w:styleId="BlockText">
+    </w:rPr>
+  </w:style>
+  <w:style w:type="character" w:default="1" w:styleId="Domylnaczcionkaakapitu">
+    <w:name w:val="Default Paragraph Font"/>
+    <w:uiPriority w:val="1"/>
+    <w:semiHidden/>
+    <w:unhideWhenUsed/>
+  </w:style>
+  <w:style w:type="table" w:default="1" w:styleId="Standardowy">
+    <w:name w:val="Normal Table"/>
+    <w:uiPriority w:val="99"/>
+    <w:semiHidden/>
+    <w:unhideWhenUsed/>
+    <w:tblPr>
+      <w:tblInd w:w="0" w:type="dxa"/>
+      <w:tblCellMar>
+        <w:top w:w="0" w:type="dxa"/>
+        <w:left w:w="108" w:type="dxa"/>
+        <w:bottom w:w="0" w:type="dxa"/>
+        <w:right w:w="108" w:type="dxa"/>
+      </w:tblCellMar>
+    </w:tblPr>
+  </w:style>
+  <w:style w:type="numbering" w:default="1" w:styleId="Bezlisty">
+    <w:name w:val="No List"/>
+    <w:uiPriority w:val="99"/>
+    <w:semiHidden/>
+    <w:unhideWhenUsed/>
+  </w:style>
+  <w:style w:type="paragraph" w:styleId="Tekstpodstawowy">
+    <w:name w:val="Body Text"/>
+    <w:basedOn w:val="Normalny"/>
+    <w:qFormat/>
+    <w:pPr>
+      <w:spacing w:before="180" w:after="180"/>
+    </w:pPr>
+  </w:style>
+  <w:style w:type="paragraph" w:customStyle="1" w:styleId="FirstParagraph">
+    <w:name w:val="First Paragraph"/>
+    <w:basedOn w:val="Tekstpodstawowy"/>
+    <w:next w:val="Tekstpodstawowy"/>
+    <w:qFormat/>
+  </w:style>
+  <w:style w:type="paragraph" w:customStyle="1" w:styleId="Compact">
+    <w:name w:val="Compact"/>
+    <w:basedOn w:val="Tekstpodstawowy"/>
+    <w:qFormat/>
+    <w:pPr>
+      <w:spacing w:before="36" w:after="36"/>
+    </w:pPr>
+  </w:style>
+  <w:style w:type="paragraph" w:styleId="Tytu">
+    <w:name w:val="Title"/>
+    <w:basedOn w:val="Normalny"/>
+    <w:next w:val="Tekstpodstawowy"/>
+    <w:qFormat/>
+    <w:pPr>
+      <w:keepNext/>
+      <w:keepLines/>
+      <w:spacing w:before="480" w:after="240"/>
+      <w:jc w:val="center"/>
+    </w:pPr>
+    <w:rPr>
+      <w:rFonts w:asciiTheme="majorHAnsi" w:eastAsiaTheme="majorEastAsia" w:hAnsiTheme="majorHAnsi" w:cstheme="majorBidi"/>
+      <w:b/>
+      <w:bCs/>
+      <w:color w:val="345A8A" w:themeColor="accent1" w:themeShade="B5"/>
+      <w:sz w:val="36"/>
+      <w:szCs w:val="36"/>
+    </w:rPr>
+  </w:style>
+  <w:style w:type="paragraph" w:styleId="Podtytu">
+    <w:name w:val="Subtitle"/>
+    <w:basedOn w:val="Tytu"/>
+    <w:next w:val="Tekstpodstawowy"/>
+    <w:qFormat/>
+    <w:pPr>
+      <w:spacing w:before="240"/>
+    </w:pPr>
+    <w:rPr>
+      <w:sz w:val="30"/>
+      <w:szCs w:val="30"/>
+    </w:rPr>
+  </w:style>
+  <w:style w:type="paragraph" w:customStyle="1" w:styleId="Author">
+    <w:name w:val="Author"/>
+    <w:next w:val="Tekstpodstawowy"/>
+    <w:qFormat/>
+    <w:pPr>
+      <w:keepNext/>
+      <w:keepLines/>
+      <w:jc w:val="center"/>
+    </w:pPr>
+  </w:style>
+  <w:style w:type="paragraph" w:styleId="Data">
+    <w:name w:val="Date"/>
+    <w:next w:val="Tekstpodstawowy"/>
+    <w:qFormat/>
+    <w:pPr>
+      <w:keepNext/>
+      <w:keepLines/>
+      <w:jc w:val="center"/>
+    </w:pPr>
+  </w:style>
+  <w:style w:type="paragraph" w:customStyle="1" w:styleId="Abstract">
+    <w:name w:val="Abstract"/>
+    <w:basedOn w:val="Normalny"/>
+    <w:next w:val="Tekstpodstawowy"/>
+    <w:qFormat/>
+    <w:pPr>
+      <w:keepNext/>
+      <w:keepLines/>
+      <w:spacing w:before="300" w:after="300"/>
+    </w:pPr>
+    <w:rPr>
+      <w:sz w:val="20"/>
+      <w:szCs w:val="20"/>
+    </w:rPr>
+  </w:style>
+  <w:style w:type="paragraph" w:styleId="Bibliografia">
+    <w:name w:val="Bibliography"/>
+    <w:basedOn w:val="Normalny"/>
+    <w:qFormat/>
+  </w:style>
+  <w:style w:type="paragraph" w:styleId="Tekstblokowy">
     <w:name w:val="Block Text"/>
-    <w:basedOn w:val="BodyText"/>
-    <w:next w:val="BodyText"/>
+    <w:basedOn w:val="Tekstpodstawowy"/>
+    <w:next w:val="Tekstpodstawowy"/>
     <w:uiPriority w:val="9"/>
     <w:unhideWhenUsed/>
     <w:qFormat/>
     <w:pPr>
       <w:spacing w:before="100" w:after="100"/>
-      <w:ind w:firstLine="0"/>
     </w:pPr>
     <w:rPr>
       <w:rFonts w:asciiTheme="majorHAnsi" w:eastAsiaTheme="majorEastAsia" w:hAnsiTheme="majorHAnsi" w:cstheme="majorBidi"/>
@@ -1425,22 +1434,15 @@
       <w:szCs w:val="20"/>
     </w:rPr>
   </w:style>
-  <w:style w:type="paragraph" w:styleId="FootnoteText">
-    <w:name w:val="Footnote Text"/>
-    <w:basedOn w:val="Normal"/>
-    <w:next w:val="FootnoteText"/>
+  <w:style w:type="paragraph" w:styleId="Tekstprzypisudolnego">
+    <w:name w:val="footnote text"/>
+    <w:basedOn w:val="Normalny"/>
     <w:uiPriority w:val="9"/>
     <w:unhideWhenUsed/>
     <w:qFormat/>
   </w:style>
-  <w:style w:type="character" w:default="1" w:styleId="DefaultParagraphFont">
-    <w:name w:val="Default Paragraph Font"/>
-    <w:semiHidden/>
-    <w:unhideWhenUsed/>
-  </w:style>
-  <w:style w:type="table" w:default="1" w:styleId="Table">
+  <w:style w:type="table" w:customStyle="1" w:styleId="Table">
     <w:name w:val="Table"/>
-    <w:basedOn w:val="TableNormal"/>
     <w:semiHidden/>
     <w:unhideWhenUsed/>
     <w:qFormat/>
@@ -1456,7 +1458,7 @@
   </w:style>
   <w:style w:type="paragraph" w:customStyle="1" w:styleId="DefinitionTerm">
     <w:name w:val="Definition Term"/>
-    <w:basedOn w:val="Normal"/>
+    <w:basedOn w:val="Normalny"/>
     <w:next w:val="Definition"/>
     <w:pPr>
       <w:keepNext/>
@@ -1469,14 +1471,14 @@
   </w:style>
   <w:style w:type="paragraph" w:customStyle="1" w:styleId="Definition">
     <w:name w:val="Definition"/>
-    <w:basedOn w:val="Normal"/>
-  </w:style>
-  <w:style w:type="paragraph" w:styleId="Caption">
-    <w:name w:val="Caption"/>
-    <w:basedOn w:val="Normal"/>
-    <w:link w:val="BodyTextChar"/>
+    <w:basedOn w:val="Normalny"/>
+  </w:style>
+  <w:style w:type="paragraph" w:styleId="Legenda">
+    <w:name w:val="caption"/>
+    <w:basedOn w:val="Normalny"/>
+    <w:link w:val="LegendaZnak"/>
     <w:pPr>
-      <w:spacing w:before="0" w:after="120"/>
+      <w:spacing w:after="120"/>
     </w:pPr>
     <w:rPr>
       <w:i/>
@@ -1484,18 +1486,18 @@
   </w:style>
   <w:style w:type="paragraph" w:customStyle="1" w:styleId="TableCaption">
     <w:name w:val="Table Caption"/>
-    <w:basedOn w:val="Caption"/>
+    <w:basedOn w:val="Legenda"/>
     <w:pPr>
       <w:keepNext/>
     </w:pPr>
   </w:style>
   <w:style w:type="paragraph" w:customStyle="1" w:styleId="ImageCaption">
     <w:name w:val="Image Caption"/>
-    <w:basedOn w:val="Caption"/>
+    <w:basedOn w:val="Legenda"/>
   </w:style>
   <w:style w:type="paragraph" w:customStyle="1" w:styleId="Figure">
     <w:name w:val="Figure"/>
-    <w:basedOn w:val="Normal"/>
+    <w:basedOn w:val="Normalny"/>
   </w:style>
   <w:style w:type="paragraph" w:customStyle="1" w:styleId="CaptionedFigure">
     <w:name w:val="Captioned Figure"/>
@@ -1504,37 +1506,38 @@
       <w:keepNext/>
     </w:pPr>
   </w:style>
-  <w:style w:type="character" w:customStyle="1" w:styleId="BodyTextChar">
-    <w:name w:val="Body Text Char"/>
-    <w:basedOn w:val="DefaultParagraphFont"/>
-    <w:link w:val="BodyText"/>
+  <w:style w:type="character" w:customStyle="1" w:styleId="LegendaZnak">
+    <w:name w:val="Legenda Znak"/>
+    <w:basedOn w:val="Domylnaczcionkaakapitu"/>
+    <w:link w:val="Legenda"/>
   </w:style>
   <w:style w:type="character" w:customStyle="1" w:styleId="VerbatimChar">
     <w:name w:val="Verbatim Char"/>
-    <w:basedOn w:val="BodyTextChar"/>
-    <w:rPr>
-      <w:rFonts w:ascii="Consolas" w:hAnsi="Consolas"/>
-      <w:sz w:val="22"/>
-    </w:rPr>
-  </w:style>
-  <w:style w:type="character" w:styleId="FootnoteReference">
-    <w:name w:val="Footnote Reference"/>
-    <w:basedOn w:val="BodyTextChar"/>
+    <w:basedOn w:val="LegendaZnak"/>
+    <w:link w:val="SourceCode"/>
+    <w:rPr>
+      <w:rFonts w:ascii="Consolas" w:hAnsi="Consolas"/>
+      <w:sz w:val="22"/>
+    </w:rPr>
+  </w:style>
+  <w:style w:type="character" w:styleId="Odwoanieprzypisudolnego">
+    <w:name w:val="footnote reference"/>
+    <w:basedOn w:val="LegendaZnak"/>
     <w:rPr>
       <w:vertAlign w:val="superscript"/>
     </w:rPr>
   </w:style>
-  <w:style w:type="character" w:styleId="Hyperlink">
+  <w:style w:type="character" w:styleId="Hipercze">
     <w:name w:val="Hyperlink"/>
-    <w:basedOn w:val="BodyTextChar"/>
+    <w:basedOn w:val="LegendaZnak"/>
     <w:rPr>
       <w:color w:val="4F81BD" w:themeColor="accent1"/>
     </w:rPr>
   </w:style>
-  <w:style w:type="paragraph" w:styleId="TOCHeading">
+  <w:style w:type="paragraph" w:styleId="Nagwekspisutreci">
     <w:name w:val="TOC Heading"/>
-    <w:basedOn w:val="Heading1"/>
-    <w:next w:val="BodyText"/>
+    <w:basedOn w:val="Nagwek1"/>
+    <w:next w:val="Tekstpodstawowy"/>
     <w:uiPriority w:val="39"/>
     <w:unhideWhenUsed/>
     <w:qFormat/>
@@ -1543,7 +1546,6 @@
       <w:outlineLvl w:val="9"/>
     </w:pPr>
     <w:rPr>
-      <w:rFonts w:asciiTheme="majorHAnsi" w:eastAsiaTheme="majorEastAsia" w:hAnsiTheme="majorHAnsi" w:cstheme="majorBidi"/>
       <w:b w:val="0"/>
       <w:bCs w:val="0"/>
       <w:color w:val="365F91" w:themeColor="accent1" w:themeShade="BF"/>
@@ -1551,232 +1553,514 @@
   </w:style>
   <w:style w:type="paragraph" w:customStyle="1" w:styleId="SourceCode">
     <w:name w:val="Source Code"/>
-    <w:basedOn w:val="Normal"/>
+    <w:basedOn w:val="Normalny"/>
     <w:link w:val="VerbatimChar"/>
     <w:pPr>
-      <w:wordWrap w:val="off"/>
+      <w:wordWrap w:val="0"/>
     </w:pPr>
   </w:style>
   <w:style w:type="character" w:customStyle="1" w:styleId="KeywordTok">
     <w:name w:val="KeywordTok"/>
     <w:basedOn w:val="VerbatimChar"/>
     <w:rPr>
+      <w:rFonts w:ascii="Consolas" w:hAnsi="Consolas"/>
+      <w:b/>
       <w:color w:val="007020"/>
-      <w:b/>
+      <w:sz w:val="22"/>
     </w:rPr>
   </w:style>
   <w:style w:type="character" w:customStyle="1" w:styleId="DataTypeTok">
     <w:name w:val="DataTypeTok"/>
     <w:basedOn w:val="VerbatimChar"/>
     <w:rPr>
+      <w:rFonts w:ascii="Consolas" w:hAnsi="Consolas"/>
       <w:color w:val="902000"/>
+      <w:sz w:val="22"/>
     </w:rPr>
   </w:style>
   <w:style w:type="character" w:customStyle="1" w:styleId="DecValTok">
     <w:name w:val="DecValTok"/>
     <w:basedOn w:val="VerbatimChar"/>
     <w:rPr>
-      <w:color w:val="40a070"/>
+      <w:rFonts w:ascii="Consolas" w:hAnsi="Consolas"/>
+      <w:color w:val="40A070"/>
+      <w:sz w:val="22"/>
     </w:rPr>
   </w:style>
   <w:style w:type="character" w:customStyle="1" w:styleId="BaseNTok">
     <w:name w:val="BaseNTok"/>
     <w:basedOn w:val="VerbatimChar"/>
     <w:rPr>
-      <w:color w:val="40a070"/>
+      <w:rFonts w:ascii="Consolas" w:hAnsi="Consolas"/>
+      <w:color w:val="40A070"/>
+      <w:sz w:val="22"/>
     </w:rPr>
   </w:style>
   <w:style w:type="character" w:customStyle="1" w:styleId="FloatTok">
     <w:name w:val="FloatTok"/>
     <w:basedOn w:val="VerbatimChar"/>
     <w:rPr>
-      <w:color w:val="40a070"/>
+      <w:rFonts w:ascii="Consolas" w:hAnsi="Consolas"/>
+      <w:color w:val="40A070"/>
+      <w:sz w:val="22"/>
     </w:rPr>
   </w:style>
   <w:style w:type="character" w:customStyle="1" w:styleId="ConstantTok">
     <w:name w:val="ConstantTok"/>
     <w:basedOn w:val="VerbatimChar"/>
     <w:rPr>
+      <w:rFonts w:ascii="Consolas" w:hAnsi="Consolas"/>
       <w:color w:val="880000"/>
+      <w:sz w:val="22"/>
     </w:rPr>
   </w:style>
   <w:style w:type="character" w:customStyle="1" w:styleId="CharTok">
     <w:name w:val="CharTok"/>
     <w:basedOn w:val="VerbatimChar"/>
     <w:rPr>
-      <w:color w:val="4070a0"/>
+      <w:rFonts w:ascii="Consolas" w:hAnsi="Consolas"/>
+      <w:color w:val="4070A0"/>
+      <w:sz w:val="22"/>
     </w:rPr>
   </w:style>
   <w:style w:type="character" w:customStyle="1" w:styleId="SpecialCharTok">
     <w:name w:val="SpecialCharTok"/>
     <w:basedOn w:val="VerbatimChar"/>
     <w:rPr>
-      <w:color w:val="4070a0"/>
+      <w:rFonts w:ascii="Consolas" w:hAnsi="Consolas"/>
+      <w:color w:val="4070A0"/>
+      <w:sz w:val="22"/>
     </w:rPr>
   </w:style>
   <w:style w:type="character" w:customStyle="1" w:styleId="StringTok">
     <w:name w:val="StringTok"/>
     <w:basedOn w:val="VerbatimChar"/>
     <w:rPr>
-      <w:color w:val="4070a0"/>
+      <w:rFonts w:ascii="Consolas" w:hAnsi="Consolas"/>
+      <w:color w:val="4070A0"/>
+      <w:sz w:val="22"/>
     </w:rPr>
   </w:style>
   <w:style w:type="character" w:customStyle="1" w:styleId="VerbatimStringTok">
     <w:name w:val="VerbatimStringTok"/>
     <w:basedOn w:val="VerbatimChar"/>
     <w:rPr>
-      <w:color w:val="4070a0"/>
+      <w:rFonts w:ascii="Consolas" w:hAnsi="Consolas"/>
+      <w:color w:val="4070A0"/>
+      <w:sz w:val="22"/>
     </w:rPr>
   </w:style>
   <w:style w:type="character" w:customStyle="1" w:styleId="SpecialStringTok">
     <w:name w:val="SpecialStringTok"/>
     <w:basedOn w:val="VerbatimChar"/>
     <w:rPr>
-      <w:color w:val="bb6688"/>
+      <w:rFonts w:ascii="Consolas" w:hAnsi="Consolas"/>
+      <w:color w:val="BB6688"/>
+      <w:sz w:val="22"/>
     </w:rPr>
   </w:style>
   <w:style w:type="character" w:customStyle="1" w:styleId="ImportTok">
     <w:name w:val="ImportTok"/>
     <w:basedOn w:val="VerbatimChar"/>
-    <w:rPr/>
+    <w:rPr>
+      <w:rFonts w:ascii="Consolas" w:hAnsi="Consolas"/>
+      <w:sz w:val="22"/>
+    </w:rPr>
   </w:style>
   <w:style w:type="character" w:customStyle="1" w:styleId="CommentTok">
     <w:name w:val="CommentTok"/>
     <w:basedOn w:val="VerbatimChar"/>
     <w:rPr>
-      <w:color w:val="60a0b0"/>
+      <w:rFonts w:ascii="Consolas" w:hAnsi="Consolas"/>
       <w:i/>
+      <w:color w:val="60A0B0"/>
+      <w:sz w:val="22"/>
     </w:rPr>
   </w:style>
   <w:style w:type="character" w:customStyle="1" w:styleId="DocumentationTok">
     <w:name w:val="DocumentationTok"/>
     <w:basedOn w:val="VerbatimChar"/>
     <w:rPr>
-      <w:color w:val="ba2121"/>
+      <w:rFonts w:ascii="Consolas" w:hAnsi="Consolas"/>
       <w:i/>
+      <w:color w:val="BA2121"/>
+      <w:sz w:val="22"/>
     </w:rPr>
   </w:style>
   <w:style w:type="character" w:customStyle="1" w:styleId="AnnotationTok">
     <w:name w:val="AnnotationTok"/>
     <w:basedOn w:val="VerbatimChar"/>
     <w:rPr>
-      <w:color w:val="60a0b0"/>
+      <w:rFonts w:ascii="Consolas" w:hAnsi="Consolas"/>
       <w:b/>
       <w:i/>
+      <w:color w:val="60A0B0"/>
+      <w:sz w:val="22"/>
     </w:rPr>
   </w:style>
   <w:style w:type="character" w:customStyle="1" w:styleId="CommentVarTok">
     <w:name w:val="CommentVarTok"/>
     <w:basedOn w:val="VerbatimChar"/>
     <w:rPr>
-      <w:color w:val="60a0b0"/>
+      <w:rFonts w:ascii="Consolas" w:hAnsi="Consolas"/>
       <w:b/>
       <w:i/>
+      <w:color w:val="60A0B0"/>
+      <w:sz w:val="22"/>
     </w:rPr>
   </w:style>
   <w:style w:type="character" w:customStyle="1" w:styleId="OtherTok">
     <w:name w:val="OtherTok"/>
     <w:basedOn w:val="VerbatimChar"/>
     <w:rPr>
+      <w:rFonts w:ascii="Consolas" w:hAnsi="Consolas"/>
       <w:color w:val="007020"/>
+      <w:sz w:val="22"/>
     </w:rPr>
   </w:style>
   <w:style w:type="character" w:customStyle="1" w:styleId="FunctionTok">
     <w:name w:val="FunctionTok"/>
     <w:basedOn w:val="VerbatimChar"/>
     <w:rPr>
-      <w:color w:val="06287e"/>
+      <w:rFonts w:ascii="Consolas" w:hAnsi="Consolas"/>
+      <w:color w:val="06287E"/>
+      <w:sz w:val="22"/>
     </w:rPr>
   </w:style>
   <w:style w:type="character" w:customStyle="1" w:styleId="VariableTok">
     <w:name w:val="VariableTok"/>
     <w:basedOn w:val="VerbatimChar"/>
     <w:rPr>
-      <w:color w:val="19177c"/>
+      <w:rFonts w:ascii="Consolas" w:hAnsi="Consolas"/>
+      <w:color w:val="19177C"/>
+      <w:sz w:val="22"/>
     </w:rPr>
   </w:style>
   <w:style w:type="character" w:customStyle="1" w:styleId="ControlFlowTok">
     <w:name w:val="ControlFlowTok"/>
     <w:basedOn w:val="VerbatimChar"/>
     <w:rPr>
+      <w:rFonts w:ascii="Consolas" w:hAnsi="Consolas"/>
+      <w:b/>
       <w:color w:val="007020"/>
-      <w:b/>
+      <w:sz w:val="22"/>
     </w:rPr>
   </w:style>
   <w:style w:type="character" w:customStyle="1" w:styleId="OperatorTok">
     <w:name w:val="OperatorTok"/>
     <w:basedOn w:val="VerbatimChar"/>
     <w:rPr>
+      <w:rFonts w:ascii="Consolas" w:hAnsi="Consolas"/>
       <w:color w:val="666666"/>
+      <w:sz w:val="22"/>
     </w:rPr>
   </w:style>
   <w:style w:type="character" w:customStyle="1" w:styleId="BuiltInTok">
     <w:name w:val="BuiltInTok"/>
     <w:basedOn w:val="VerbatimChar"/>
-    <w:rPr/>
+    <w:rPr>
+      <w:rFonts w:ascii="Consolas" w:hAnsi="Consolas"/>
+      <w:sz w:val="22"/>
+    </w:rPr>
   </w:style>
   <w:style w:type="character" w:customStyle="1" w:styleId="ExtensionTok">
     <w:name w:val="ExtensionTok"/>
     <w:basedOn w:val="VerbatimChar"/>
-    <w:rPr/>
+    <w:rPr>
+      <w:rFonts w:ascii="Consolas" w:hAnsi="Consolas"/>
+      <w:sz w:val="22"/>
+    </w:rPr>
   </w:style>
   <w:style w:type="character" w:customStyle="1" w:styleId="PreprocessorTok">
     <w:name w:val="PreprocessorTok"/>
     <w:basedOn w:val="VerbatimChar"/>
     <w:rPr>
-      <w:color w:val="bc7a00"/>
+      <w:rFonts w:ascii="Consolas" w:hAnsi="Consolas"/>
+      <w:color w:val="BC7A00"/>
+      <w:sz w:val="22"/>
     </w:rPr>
   </w:style>
   <w:style w:type="character" w:customStyle="1" w:styleId="AttributeTok">
     <w:name w:val="AttributeTok"/>
     <w:basedOn w:val="VerbatimChar"/>
     <w:rPr>
-      <w:color w:val="7d9029"/>
+      <w:rFonts w:ascii="Consolas" w:hAnsi="Consolas"/>
+      <w:color w:val="7D9029"/>
+      <w:sz w:val="22"/>
     </w:rPr>
   </w:style>
   <w:style w:type="character" w:customStyle="1" w:styleId="RegionMarkerTok">
     <w:name w:val="RegionMarkerTok"/>
     <w:basedOn w:val="VerbatimChar"/>
-    <w:rPr/>
+    <w:rPr>
+      <w:rFonts w:ascii="Consolas" w:hAnsi="Consolas"/>
+      <w:sz w:val="22"/>
+    </w:rPr>
   </w:style>
   <w:style w:type="character" w:customStyle="1" w:styleId="InformationTok">
     <w:name w:val="InformationTok"/>
     <w:basedOn w:val="VerbatimChar"/>
     <w:rPr>
-      <w:color w:val="60a0b0"/>
+      <w:rFonts w:ascii="Consolas" w:hAnsi="Consolas"/>
       <w:b/>
       <w:i/>
+      <w:color w:val="60A0B0"/>
+      <w:sz w:val="22"/>
     </w:rPr>
   </w:style>
   <w:style w:type="character" w:customStyle="1" w:styleId="WarningTok">
     <w:name w:val="WarningTok"/>
     <w:basedOn w:val="VerbatimChar"/>
     <w:rPr>
-      <w:color w:val="60a0b0"/>
+      <w:rFonts w:ascii="Consolas" w:hAnsi="Consolas"/>
       <w:b/>
       <w:i/>
+      <w:color w:val="60A0B0"/>
+      <w:sz w:val="22"/>
     </w:rPr>
   </w:style>
   <w:style w:type="character" w:customStyle="1" w:styleId="AlertTok">
     <w:name w:val="AlertTok"/>
     <w:basedOn w:val="VerbatimChar"/>
     <w:rPr>
-      <w:color w:val="ff0000"/>
+      <w:rFonts w:ascii="Consolas" w:hAnsi="Consolas"/>
       <w:b/>
+      <w:color w:val="FF0000"/>
+      <w:sz w:val="22"/>
     </w:rPr>
   </w:style>
   <w:style w:type="character" w:customStyle="1" w:styleId="ErrorTok">
     <w:name w:val="ErrorTok"/>
     <w:basedOn w:val="VerbatimChar"/>
     <w:rPr>
-      <w:color w:val="ff0000"/>
+      <w:rFonts w:ascii="Consolas" w:hAnsi="Consolas"/>
       <w:b/>
+      <w:color w:val="FF0000"/>
+      <w:sz w:val="22"/>
     </w:rPr>
   </w:style>
   <w:style w:type="character" w:customStyle="1" w:styleId="NormalTok">
     <w:name w:val="NormalTok"/>
     <w:basedOn w:val="VerbatimChar"/>
-    <w:rPr/>
+    <w:rPr>
+      <w:rFonts w:ascii="Consolas" w:hAnsi="Consolas"/>
+      <w:sz w:val="22"/>
+    </w:rPr>
+  </w:style>
+  <w:style w:type="paragraph" w:styleId="Tekstdymka">
+    <w:name w:val="Balloon Text"/>
+    <w:basedOn w:val="Normalny"/>
+    <w:link w:val="TekstdymkaZnak"/>
+    <w:rsid w:val="00E616C6"/>
+    <w:pPr>
+      <w:spacing w:after="0"/>
+    </w:pPr>
+    <w:rPr>
+      <w:rFonts w:ascii="Tahoma" w:hAnsi="Tahoma" w:cs="Tahoma"/>
+      <w:sz w:val="16"/>
+      <w:szCs w:val="16"/>
+    </w:rPr>
+  </w:style>
+  <w:style w:type="character" w:customStyle="1" w:styleId="TekstdymkaZnak">
+    <w:name w:val="Tekst dymka Znak"/>
+    <w:basedOn w:val="Domylnaczcionkaakapitu"/>
+    <w:link w:val="Tekstdymka"/>
+    <w:rsid w:val="00E616C6"/>
+    <w:rPr>
+      <w:rFonts w:ascii="Tahoma" w:hAnsi="Tahoma" w:cs="Tahoma"/>
+      <w:sz w:val="16"/>
+      <w:szCs w:val="16"/>
+    </w:rPr>
+  </w:style>
+</w:styles>
+</file>
+
+<file path=word/stylesWithEffects.xml><?xml version="1.0" encoding="utf-8"?>
+<w:styles xmlns:wpc="http://schemas.microsoft.com/office/word/2010/wordprocessingCanvas" xmlns:mc="http://schemas.openxmlformats.org/markup-compatibility/2006" xmlns:o="urn:schemas-microsoft-com:office:office" xmlns:r="http://schemas.openxmlformats.org/officeDocument/2006/relationships" xmlns:m="http://schemas.openxmlformats.org/officeDocument/2006/math" xmlns:v="urn:schemas-microsoft-com:vml" xmlns:wp14="http://schemas.microsoft.com/office/word/2010/wordprocessingDrawing" xmlns:wp="http://schemas.openxmlformats.org/drawingml/2006/wordprocessingDrawing" xmlns:w10="urn:schemas-microsoft-com:office:word" xmlns:w="http://schemas.openxmlformats.org/wordprocessingml/2006/main" xmlns:w14="http://schemas.microsoft.com/office/word/2010/wordml" xmlns:wpg="http://schemas.microsoft.com/office/word/2010/wordprocessingGroup" xmlns:wpi="http://schemas.microsoft.com/office/word/2010/wordprocessingInk" xmlns:wne="http://schemas.microsoft.com/office/word/2006/wordml" xmlns:wps="http://schemas.microsoft.com/office/word/2010/wordprocessingShape" mc:Ignorable="w14 wp14">
+  <w:docDefaults>
+    <w:rPrDefault>
+      <w:rPr>
+        <w:rFonts w:asciiTheme="minorHAnsi" w:eastAsiaTheme="minorEastAsia" w:hAnsiTheme="minorHAnsi" w:cstheme="minorBidi"/>
+        <w:sz w:val="22"/>
+        <w:szCs w:val="22"/>
+        <w:lang w:val="pl-PL" w:eastAsia="pl-PL" w:bidi="ar-SA"/>
+      </w:rPr>
+    </w:rPrDefault>
+    <w:pPrDefault>
+      <w:pPr>
+        <w:spacing w:after="200" w:line="276" w:lineRule="auto"/>
+      </w:pPr>
+    </w:pPrDefault>
+  </w:docDefaults>
+  <w:latentStyles w:defLockedState="0" w:defUIPriority="99" w:defSemiHidden="1" w:defUnhideWhenUsed="1" w:defQFormat="0" w:count="267">
+    <w:lsdException w:name="Normal" w:semiHidden="0" w:uiPriority="0" w:unhideWhenUsed="0" w:qFormat="1"/>
+    <w:lsdException w:name="heading 1" w:semiHidden="0" w:uiPriority="9" w:unhideWhenUsed="0" w:qFormat="1"/>
+    <w:lsdException w:name="heading 2" w:uiPriority="9" w:qFormat="1"/>
+    <w:lsdException w:name="heading 3" w:uiPriority="9" w:qFormat="1"/>
+    <w:lsdException w:name="heading 4" w:uiPriority="9" w:qFormat="1"/>
+    <w:lsdException w:name="heading 5" w:uiPriority="9" w:qFormat="1"/>
+    <w:lsdException w:name="heading 6" w:uiPriority="9" w:qFormat="1"/>
+    <w:lsdException w:name="heading 7" w:uiPriority="9" w:qFormat="1"/>
+    <w:lsdException w:name="heading 8" w:uiPriority="9" w:qFormat="1"/>
+    <w:lsdException w:name="heading 9" w:uiPriority="9" w:qFormat="1"/>
+    <w:lsdException w:name="toc 1" w:uiPriority="39"/>
+    <w:lsdException w:name="toc 2" w:uiPriority="39"/>
+    <w:lsdException w:name="toc 3" w:uiPriority="39"/>
+    <w:lsdException w:name="toc 4" w:uiPriority="39"/>
+    <w:lsdException w:name="toc 5" w:uiPriority="39"/>
+    <w:lsdException w:name="toc 6" w:uiPriority="39"/>
+    <w:lsdException w:name="toc 7" w:uiPriority="39"/>
+    <w:lsdException w:name="toc 8" w:uiPriority="39"/>
+    <w:lsdException w:name="toc 9" w:uiPriority="39"/>
+    <w:lsdException w:name="caption" w:uiPriority="35" w:qFormat="1"/>
+    <w:lsdException w:name="Title" w:semiHidden="0" w:uiPriority="10" w:unhideWhenUsed="0" w:qFormat="1"/>
+    <w:lsdException w:name="Default Paragraph Font" w:uiPriority="1"/>
+    <w:lsdException w:name="Subtitle" w:semiHidden="0" w:uiPriority="11" w:unhideWhenUsed="0" w:qFormat="1"/>
+    <w:lsdException w:name="Strong" w:semiHidden="0" w:uiPriority="22" w:unhideWhenUsed="0" w:qFormat="1"/>
+    <w:lsdException w:name="Emphasis" w:semiHidden="0" w:uiPriority="20" w:unhideWhenUsed="0" w:qFormat="1"/>
+    <w:lsdException w:name="Table Grid" w:semiHidden="0" w:uiPriority="59" w:unhideWhenUsed="0"/>
+    <w:lsdException w:name="Placeholder Text" w:unhideWhenUsed="0"/>
+    <w:lsdException w:name="No Spacing" w:semiHidden="0" w:uiPriority="1" w:unhideWhenUsed="0" w:qFormat="1"/>
+    <w:lsdException w:name="Light Shading" w:semiHidden="0" w:uiPriority="60" w:unhideWhenUsed="0"/>
+    <w:lsdException w:name="Light List" w:semiHidden="0" w:uiPriority="61" w:unhideWhenUsed="0"/>
+    <w:lsdException w:name="Light Grid" w:semiHidden="0" w:uiPriority="62" w:unhideWhenUsed="0"/>
+    <w:lsdException w:name="Medium Shading 1" w:semiHidden="0" w:uiPriority="63" w:unhideWhenUsed="0"/>
+    <w:lsdException w:name="Medium Shading 2" w:semiHidden="0" w:uiPriority="64" w:unhideWhenUsed="0"/>
+    <w:lsdException w:name="Medium List 1" w:semiHidden="0" w:uiPriority="65" w:unhideWhenUsed="0"/>
+    <w:lsdException w:name="Medium List 2" w:semiHidden="0" w:uiPriority="66" w:unhideWhenUsed="0"/>
+    <w:lsdException w:name="Medium Grid 1" w:semiHidden="0" w:uiPriority="67" w:unhideWhenUsed="0"/>
+    <w:lsdException w:name="Medium Grid 2" w:semiHidden="0" w:uiPriority="68" w:unhideWhenUsed="0"/>
+    <w:lsdException w:name="Medium Grid 3" w:semiHidden="0" w:uiPriority="69" w:unhideWhenUsed="0"/>
+    <w:lsdException w:name="Dark List" w:semiHidden="0" w:uiPriority="70" w:unhideWhenUsed="0"/>
+    <w:lsdException w:name="Colorful Shading" w:semiHidden="0" w:uiPriority="71" w:unhideWhenUsed="0"/>
+    <w:lsdException w:name="Colorful List" w:semiHidden="0" w:uiPriority="72" w:unhideWhenUsed="0"/>
+    <w:lsdException w:name="Colorful Grid" w:semiHidden="0" w:uiPriority="73" w:unhideWhenUsed="0"/>
+    <w:lsdException w:name="Light Shading Accent 1" w:semiHidden="0" w:uiPriority="60" w:unhideWhenUsed="0"/>
+    <w:lsdException w:name="Light List Accent 1" w:semiHidden="0" w:uiPriority="61" w:unhideWhenUsed="0"/>
+    <w:lsdException w:name="Light Grid Accent 1" w:semiHidden="0" w:uiPriority="62" w:unhideWhenUsed="0"/>
+    <w:lsdException w:name="Medium Shading 1 Accent 1" w:semiHidden="0" w:uiPriority="63" w:unhideWhenUsed="0"/>
+    <w:lsdException w:name="Medium Shading 2 Accent 1" w:semiHidden="0" w:uiPriority="64" w:unhideWhenUsed="0"/>
+    <w:lsdException w:name="Medium List 1 Accent 1" w:semiHidden="0" w:uiPriority="65" w:unhideWhenUsed="0"/>
+    <w:lsdException w:name="Revision" w:unhideWhenUsed="0"/>
+    <w:lsdException w:name="List Paragraph" w:semiHidden="0" w:uiPriority="34" w:unhideWhenUsed="0" w:qFormat="1"/>
+    <w:lsdException w:name="Quote" w:semiHidden="0" w:uiPriority="29" w:unhideWhenUsed="0" w:qFormat="1"/>
+    <w:lsdException w:name="Intense Quote" w:semiHidden="0" w:uiPriority="30" w:unhideWhenUsed="0" w:qFormat="1"/>
+    <w:lsdException w:name="Medium List 2 Accent 1" w:semiHidden="0" w:uiPriority="66" w:unhideWhenUsed="0"/>
+    <w:lsdException w:name="Medium Grid 1 Accent 1" w:semiHidden="0" w:uiPriority="67" w:unhideWhenUsed="0"/>
+    <w:lsdException w:name="Medium Grid 2 Accent 1" w:semiHidden="0" w:uiPriority="68" w:unhideWhenUsed="0"/>
+    <w:lsdException w:name="Medium Grid 3 Accent 1" w:semiHidden="0" w:uiPriority="69" w:unhideWhenUsed="0"/>
+    <w:lsdException w:name="Dark List Accent 1" w:semiHidden="0" w:uiPriority="70" w:unhideWhenUsed="0"/>
+    <w:lsdException w:name="Colorful Shading Accent 1" w:semiHidden="0" w:uiPriority="71" w:unhideWhenUsed="0"/>
+    <w:lsdException w:name="Colorful List Accent 1" w:semiHidden="0" w:uiPriority="72" w:unhideWhenUsed="0"/>
+    <w:lsdException w:name="Colorful Grid Accent 1" w:semiHidden="0" w:uiPriority="73" w:unhideWhenUsed="0"/>
+    <w:lsdException w:name="Light Shading Accent 2" w:semiHidden="0" w:uiPriority="60" w:unhideWhenUsed="0"/>
+    <w:lsdException w:name="Light List Accent 2" w:semiHidden="0" w:uiPriority="61" w:unhideWhenUsed="0"/>
+    <w:lsdException w:name="Light Grid Accent 2" w:semiHidden="0" w:uiPriority="62" w:unhideWhenUsed="0"/>
+    <w:lsdException w:name="Medium Shading 1 Accent 2" w:semiHidden="0" w:uiPriority="63" w:unhideWhenUsed="0"/>
+    <w:lsdException w:name="Medium Shading 2 Accent 2" w:semiHidden="0" w:uiPriority="64" w:unhideWhenUsed="0"/>
+    <w:lsdException w:name="Medium List 1 Accent 2" w:semiHidden="0" w:uiPriority="65" w:unhideWhenUsed="0"/>
+    <w:lsdException w:name="Medium List 2 Accent 2" w:semiHidden="0" w:uiPriority="66" w:unhideWhenUsed="0"/>
+    <w:lsdException w:name="Medium Grid 1 Accent 2" w:semiHidden="0" w:uiPriority="67" w:unhideWhenUsed="0"/>
+    <w:lsdException w:name="Medium Grid 2 Accent 2" w:semiHidden="0" w:uiPriority="68" w:unhideWhenUsed="0"/>
+    <w:lsdException w:name="Medium Grid 3 Accent 2" w:semiHidden="0" w:uiPriority="69" w:unhideWhenUsed="0"/>
+    <w:lsdException w:name="Dark List Accent 2" w:semiHidden="0" w:uiPriority="70" w:unhideWhenUsed="0"/>
+    <w:lsdException w:name="Colorful Shading Accent 2" w:semiHidden="0" w:uiPriority="71" w:unhideWhenUsed="0"/>
+    <w:lsdException w:name="Colorful List Accent 2" w:semiHidden="0" w:uiPriority="72" w:unhideWhenUsed="0"/>
+    <w:lsdException w:name="Colorful Grid Accent 2" w:semiHidden="0" w:uiPriority="73" w:unhideWhenUsed="0"/>
+    <w:lsdException w:name="Light Shading Accent 3" w:semiHidden="0" w:uiPriority="60" w:unhideWhenUsed="0"/>
+    <w:lsdException w:name="Light List Accent 3" w:semiHidden="0" w:uiPriority="61" w:unhideWhenUsed="0"/>
+    <w:lsdException w:name="Light Grid Accent 3" w:semiHidden="0" w:uiPriority="62" w:unhideWhenUsed="0"/>
+    <w:lsdException w:name="Medium Shading 1 Accent 3" w:semiHidden="0" w:uiPriority="63" w:unhideWhenUsed="0"/>
+    <w:lsdException w:name="Medium Shading 2 Accent 3" w:semiHidden="0" w:uiPriority="64" w:unhideWhenUsed="0"/>
+    <w:lsdException w:name="Medium List 1 Accent 3" w:semiHidden="0" w:uiPriority="65" w:unhideWhenUsed="0"/>
+    <w:lsdException w:name="Medium List 2 Accent 3" w:semiHidden="0" w:uiPriority="66" w:unhideWhenUsed="0"/>
+    <w:lsdException w:name="Medium Grid 1 Accent 3" w:semiHidden="0" w:uiPriority="67" w:unhideWhenUsed="0"/>
+    <w:lsdException w:name="Medium Grid 2 Accent 3" w:semiHidden="0" w:uiPriority="68" w:unhideWhenUsed="0"/>
+    <w:lsdException w:name="Medium Grid 3 Accent 3" w:semiHidden="0" w:uiPriority="69" w:unhideWhenUsed="0"/>
+    <w:lsdException w:name="Dark List Accent 3" w:semiHidden="0" w:uiPriority="70" w:unhideWhenUsed="0"/>
+    <w:lsdException w:name="Colorful Shading Accent 3" w:semiHidden="0" w:uiPriority="71" w:unhideWhenUsed="0"/>
+    <w:lsdException w:name="Colorful List Accent 3" w:semiHidden="0" w:uiPriority="72" w:unhideWhenUsed="0"/>
+    <w:lsdException w:name="Colorful Grid Accent 3" w:semiHidden="0" w:uiPriority="73" w:unhideWhenUsed="0"/>
+    <w:lsdException w:name="Light Shading Accent 4" w:semiHidden="0" w:uiPriority="60" w:unhideWhenUsed="0"/>
+    <w:lsdException w:name="Light List Accent 4" w:semiHidden="0" w:uiPriority="61" w:unhideWhenUsed="0"/>
+    <w:lsdException w:name="Light Grid Accent 4" w:semiHidden="0" w:uiPriority="62" w:unhideWhenUsed="0"/>
+    <w:lsdException w:name="Medium Shading 1 Accent 4" w:semiHidden="0" w:uiPriority="63" w:unhideWhenUsed="0"/>
+    <w:lsdException w:name="Medium Shading 2 Accent 4" w:semiHidden="0" w:uiPriority="64" w:unhideWhenUsed="0"/>
+    <w:lsdException w:name="Medium List 1 Accent 4" w:semiHidden="0" w:uiPriority="65" w:unhideWhenUsed="0"/>
+    <w:lsdException w:name="Medium List 2 Accent 4" w:semiHidden="0" w:uiPriority="66" w:unhideWhenUsed="0"/>
+    <w:lsdException w:name="Medium Grid 1 Accent 4" w:semiHidden="0" w:uiPriority="67" w:unhideWhenUsed="0"/>
+    <w:lsdException w:name="Medium Grid 2 Accent 4" w:semiHidden="0" w:uiPriority="68" w:unhideWhenUsed="0"/>
+    <w:lsdException w:name="Medium Grid 3 Accent 4" w:semiHidden="0" w:uiPriority="69" w:unhideWhenUsed="0"/>
+    <w:lsdException w:name="Dark List Accent 4" w:semiHidden="0" w:uiPriority="70" w:unhideWhenUsed="0"/>
+    <w:lsdException w:name="Colorful Shading Accent 4" w:semiHidden="0" w:uiPriority="71" w:unhideWhenUsed="0"/>
+    <w:lsdException w:name="Colorful List Accent 4" w:semiHidden="0" w:uiPriority="72" w:unhideWhenUsed="0"/>
+    <w:lsdException w:name="Colorful Grid Accent 4" w:semiHidden="0" w:uiPriority="73" w:unhideWhenUsed="0"/>
+    <w:lsdException w:name="Light Shading Accent 5" w:semiHidden="0" w:uiPriority="60" w:unhideWhenUsed="0"/>
+    <w:lsdException w:name="Light List Accent 5" w:semiHidden="0" w:uiPriority="61" w:unhideWhenUsed="0"/>
+    <w:lsdException w:name="Light Grid Accent 5" w:semiHidden="0" w:uiPriority="62" w:unhideWhenUsed="0"/>
+    <w:lsdException w:name="Medium Shading 1 Accent 5" w:semiHidden="0" w:uiPriority="63" w:unhideWhenUsed="0"/>
+    <w:lsdException w:name="Medium Shading 2 Accent 5" w:semiHidden="0" w:uiPriority="64" w:unhideWhenUsed="0"/>
+    <w:lsdException w:name="Medium List 1 Accent 5" w:semiHidden="0" w:uiPriority="65" w:unhideWhenUsed="0"/>
+    <w:lsdException w:name="Medium List 2 Accent 5" w:semiHidden="0" w:uiPriority="66" w:unhideWhenUsed="0"/>
+    <w:lsdException w:name="Medium Grid 1 Accent 5" w:semiHidden="0" w:uiPriority="67" w:unhideWhenUsed="0"/>
+    <w:lsdException w:name="Medium Grid 2 Accent 5" w:semiHidden="0" w:uiPriority="68" w:unhideWhenUsed="0"/>
+    <w:lsdException w:name="Medium Grid 3 Accent 5" w:semiHidden="0" w:uiPriority="69" w:unhideWhenUsed="0"/>
+    <w:lsdException w:name="Dark List Accent 5" w:semiHidden="0" w:uiPriority="70" w:unhideWhenUsed="0"/>
+    <w:lsdException w:name="Colorful Shading Accent 5" w:semiHidden="0" w:uiPriority="71" w:unhideWhenUsed="0"/>
+    <w:lsdException w:name="Colorful List Accent 5" w:semiHidden="0" w:uiPriority="72" w:unhideWhenUsed="0"/>
+    <w:lsdException w:name="Colorful Grid Accent 5" w:semiHidden="0" w:uiPriority="73" w:unhideWhenUsed="0"/>
+    <w:lsdException w:name="Light Shading Accent 6" w:semiHidden="0" w:uiPriority="60" w:unhideWhenUsed="0"/>
+    <w:lsdException w:name="Light List Accent 6" w:semiHidden="0" w:uiPriority="61" w:unhideWhenUsed="0"/>
+    <w:lsdException w:name="Light Grid Accent 6" w:semiHidden="0" w:uiPriority="62" w:unhideWhenUsed="0"/>
+    <w:lsdException w:name="Medium Shading 1 Accent 6" w:semiHidden="0" w:uiPriority="63" w:unhideWhenUsed="0"/>
+    <w:lsdException w:name="Medium Shading 2 Accent 6" w:semiHidden="0" w:uiPriority="64" w:unhideWhenUsed="0"/>
+    <w:lsdException w:name="Medium List 1 Accent 6" w:semiHidden="0" w:uiPriority="65" w:unhideWhenUsed="0"/>
+    <w:lsdException w:name="Medium List 2 Accent 6" w:semiHidden="0" w:uiPriority="66" w:unhideWhenUsed="0"/>
+    <w:lsdException w:name="Medium Grid 1 Accent 6" w:semiHidden="0" w:uiPriority="67" w:unhideWhenUsed="0"/>
+    <w:lsdException w:name="Medium Grid 2 Accent 6" w:semiHidden="0" w:uiPriority="68" w:unhideWhenUsed="0"/>
+    <w:lsdException w:name="Medium Grid 3 Accent 6" w:semiHidden="0" w:uiPriority="69" w:unhideWhenUsed="0"/>
+    <w:lsdException w:name="Dark List Accent 6" w:semiHidden="0" w:uiPriority="70" w:unhideWhenUsed="0"/>
+    <w:lsdException w:name="Colorful Shading Accent 6" w:semiHidden="0" w:uiPriority="71" w:unhideWhenUsed="0"/>
+    <w:lsdException w:name="Colorful List Accent 6" w:semiHidden="0" w:uiPriority="72" w:unhideWhenUsed="0"/>
+    <w:lsdException w:name="Colorful Grid Accent 6" w:semiHidden="0" w:uiPriority="73" w:unhideWhenUsed="0"/>
+    <w:lsdException w:name="Subtle Emphasis" w:semiHidden="0" w:uiPriority="19" w:unhideWhenUsed="0" w:qFormat="1"/>
+    <w:lsdException w:name="Intense Emphasis" w:semiHidden="0" w:uiPriority="21" w:unhideWhenUsed="0" w:qFormat="1"/>
+    <w:lsdException w:name="Subtle Reference" w:semiHidden="0" w:uiPriority="31" w:unhideWhenUsed="0" w:qFormat="1"/>
+    <w:lsdException w:name="Intense Reference" w:semiHidden="0" w:uiPriority="32" w:unhideWhenUsed="0" w:qFormat="1"/>
+    <w:lsdException w:name="Book Title" w:semiHidden="0" w:uiPriority="33" w:unhideWhenUsed="0" w:qFormat="1"/>
+    <w:lsdException w:name="Bibliography" w:uiPriority="37"/>
+    <w:lsdException w:name="TOC Heading" w:uiPriority="39" w:qFormat="1"/>
+  </w:latentStyles>
+  <w:style w:type="paragraph" w:default="1" w:styleId="Normalny">
+    <w:name w:val="Normal"/>
+    <w:qFormat/>
+  </w:style>
+  <w:style w:type="character" w:default="1" w:styleId="Domylnaczcionkaakapitu">
+    <w:name w:val="Default Paragraph Font"/>
+    <w:uiPriority w:val="1"/>
+    <w:semiHidden/>
+    <w:unhideWhenUsed/>
+  </w:style>
+  <w:style w:type="table" w:default="1" w:styleId="Standardowy">
+    <w:name w:val="Normal Table"/>
+    <w:uiPriority w:val="99"/>
+    <w:semiHidden/>
+    <w:unhideWhenUsed/>
+    <w:tblPr>
+      <w:tblInd w:w="0" w:type="dxa"/>
+      <w:tblCellMar>
+        <w:top w:w="0" w:type="dxa"/>
+        <w:left w:w="108" w:type="dxa"/>
+        <w:bottom w:w="0" w:type="dxa"/>
+        <w:right w:w="108" w:type="dxa"/>
+      </w:tblCellMar>
+    </w:tblPr>
+  </w:style>
+  <w:style w:type="numbering" w:default="1" w:styleId="Bezlisty">
+    <w:name w:val="No List"/>
+    <w:uiPriority w:val="99"/>
+    <w:semiHidden/>
+    <w:unhideWhenUsed/>
   </w:style>
 </w:styles>
 </file>

</xml_diff>